<commit_message>
update document, add demo video
</commit_message>
<xml_diff>
--- a/docs/Setup_Infrastructure.docx
+++ b/docs/Setup_Infrastructure.docx
@@ -1,6 +1,6 @@
 
 <file path=word/document.xml><?xml version="1.0" encoding="utf-8"?>
-<w:document xmlns:wpc="http://schemas.microsoft.com/office/word/2010/wordprocessingCanvas" xmlns:cx="http://schemas.microsoft.com/office/drawing/2014/chartex" xmlns:cx1="http://schemas.microsoft.com/office/drawing/2015/9/8/chartex" xmlns:cx2="http://schemas.microsoft.com/office/drawing/2015/10/21/chartex" xmlns:cx3="http://schemas.microsoft.com/office/drawing/2016/5/9/chartex" xmlns:cx4="http://schemas.microsoft.com/office/drawing/2016/5/10/chartex" xmlns:cx5="http://schemas.microsoft.com/office/drawing/2016/5/11/chartex" xmlns:cx6="http://schemas.microsoft.com/office/drawing/2016/5/12/chartex" xmlns:cx7="http://schemas.microsoft.com/office/drawing/2016/5/13/chartex" xmlns:cx8="http://schemas.microsoft.com/office/drawing/2016/5/14/chartex" xmlns:mc="http://schemas.openxmlformats.org/markup-compatibility/2006" xmlns:aink="http://schemas.microsoft.com/office/drawing/2016/ink" xmlns:am3d="http://schemas.microsoft.com/office/drawing/2017/model3d" xmlns:o="urn:schemas-microsoft-com:office:office" xmlns:oel="http://schemas.microsoft.com/office/2019/extlst" xmlns:r="http://schemas.openxmlformats.org/officeDocument/2006/relationships" xmlns:m="http://schemas.openxmlformats.org/officeDocument/2006/math" xmlns:v="urn:schemas-microsoft-com:vml" xmlns:wp14="http://schemas.microsoft.com/office/word/2010/wordprocessingDrawing" xmlns:wp="http://schemas.openxmlformats.org/drawingml/2006/wordprocessingDrawing" xmlns:w10="urn:schemas-microsoft-com:office:word" xmlns:w="http://schemas.openxmlformats.org/wordprocessingml/2006/main" xmlns:w14="http://schemas.microsoft.com/office/word/2010/wordml" xmlns:w15="http://schemas.microsoft.com/office/word/2012/wordml" xmlns:w16cex="http://schemas.microsoft.com/office/word/2018/wordml/cex" xmlns:w16cid="http://schemas.microsoft.com/office/word/2016/wordml/cid" xmlns:w16="http://schemas.microsoft.com/office/word/2018/wordml" xmlns:w16du="http://schemas.microsoft.com/office/word/2023/wordml/word16du" xmlns:w16sdtdh="http://schemas.microsoft.com/office/word/2020/wordml/sdtdatahash" xmlns:w16sdtfl="http://schemas.microsoft.com/office/word/2024/wordml/sdtformatlock" xmlns:w16se="http://schemas.microsoft.com/office/word/2015/wordml/symex" xmlns:wpg="http://schemas.microsoft.com/office/word/2010/wordprocessingGroup" xmlns:wpi="http://schemas.microsoft.com/office/word/2010/wordprocessingInk" xmlns:wne="http://schemas.microsoft.com/office/word/2006/wordml" xmlns:wps="http://schemas.microsoft.com/office/word/2010/wordprocessingShape" mc:Ignorable="w14 w15 w16se w16cid w16 w16cex w16sdtdh w16sdtfl w16du wp14">
+<w:document xmlns:wpc="http://schemas.microsoft.com/office/word/2010/wordprocessingCanvas" xmlns:cx="http://schemas.microsoft.com/office/drawing/2014/chartex" xmlns:cx1="http://schemas.microsoft.com/office/drawing/2015/9/8/chartex" xmlns:mc="http://schemas.openxmlformats.org/markup-compatibility/2006" xmlns:o="urn:schemas-microsoft-com:office:office" xmlns:r="http://schemas.openxmlformats.org/officeDocument/2006/relationships" xmlns:m="http://schemas.openxmlformats.org/officeDocument/2006/math" xmlns:v="urn:schemas-microsoft-com:vml" xmlns:wp14="http://schemas.microsoft.com/office/word/2010/wordprocessingDrawing" xmlns:wp="http://schemas.openxmlformats.org/drawingml/2006/wordprocessingDrawing" xmlns:w10="urn:schemas-microsoft-com:office:word" xmlns:w="http://schemas.openxmlformats.org/wordprocessingml/2006/main" xmlns:w14="http://schemas.microsoft.com/office/word/2010/wordml" xmlns:w15="http://schemas.microsoft.com/office/word/2012/wordml" xmlns:w16se="http://schemas.microsoft.com/office/word/2015/wordml/symex" xmlns:wpg="http://schemas.microsoft.com/office/word/2010/wordprocessingGroup" xmlns:wpi="http://schemas.microsoft.com/office/word/2010/wordprocessingInk" xmlns:wne="http://schemas.microsoft.com/office/word/2006/wordml" xmlns:wps="http://schemas.microsoft.com/office/word/2010/wordprocessingShape" mc:Ignorable="w14 w15 w16se wp14">
   <w:background w:color="F8F9FA"/>
   <w:body>
     <w:p>
@@ -489,6 +489,12 @@
           <w:lang w:val="en"/>
         </w:rPr>
       </w:pPr>
+      <w:r>
+        <w:rPr>
+          <w:lang w:val="en"/>
+        </w:rPr>
+        <w:t>Docker version 27.5.0, build a187fa5</w:t>
+      </w:r>
     </w:p>
     <w:p>
       <w:pPr>
@@ -575,7 +581,21 @@
         <w:rPr>
           <w:lang w:val="en"/>
         </w:rPr>
-        <w:t xml:space="preserve"> docker $USER</w:t>
+        <w:t xml:space="preserve"> </w:t>
+      </w:r>
+      <w:proofErr w:type="spellStart"/>
+      <w:r>
+        <w:rPr>
+          <w:lang w:val="en"/>
+        </w:rPr>
+        <w:t>docker</w:t>
+      </w:r>
+      <w:proofErr w:type="spellEnd"/>
+      <w:r>
+        <w:rPr>
+          <w:lang w:val="en"/>
+        </w:rPr>
+        <w:t xml:space="preserve"> $USER</w:t>
       </w:r>
     </w:p>
     <w:p>
@@ -951,6 +971,50 @@
           <w:lang w:val="en"/>
         </w:rPr>
       </w:pPr>
+      <w:r>
+        <w:rPr>
+          <w:lang w:val="en"/>
+        </w:rPr>
+        <w:t>Client Version: v1.30.8+k3s1</w:t>
+      </w:r>
+    </w:p>
+    <w:p>
+      <w:pPr>
+        <w:pStyle w:val="HTMLPreformatted"/>
+        <w:divId w:val="1374883305"/>
+        <w:rPr>
+          <w:lang w:val="en"/>
+        </w:rPr>
+      </w:pPr>
+      <w:proofErr w:type="spellStart"/>
+      <w:r>
+        <w:rPr>
+          <w:lang w:val="en"/>
+        </w:rPr>
+        <w:t>Kustomize</w:t>
+      </w:r>
+      <w:proofErr w:type="spellEnd"/>
+      <w:r>
+        <w:rPr>
+          <w:lang w:val="en"/>
+        </w:rPr>
+        <w:t xml:space="preserve"> Version: v5.0.4-0.20230601165947-6ce0bf390ce3</w:t>
+      </w:r>
+    </w:p>
+    <w:p>
+      <w:pPr>
+        <w:pStyle w:val="HTMLPreformatted"/>
+        <w:divId w:val="1374883305"/>
+        <w:rPr>
+          <w:lang w:val="en"/>
+        </w:rPr>
+      </w:pPr>
+      <w:r>
+        <w:rPr>
+          <w:lang w:val="en"/>
+        </w:rPr>
+        <w:t>Server Version: v1.30.8+k3s1</w:t>
+      </w:r>
     </w:p>
     <w:p>
       <w:pPr>
@@ -1179,6 +1243,43 @@
           <w:lang w:val="en"/>
         </w:rPr>
       </w:pPr>
+      <w:proofErr w:type="spellStart"/>
+      <w:proofErr w:type="gramStart"/>
+      <w:r>
+        <w:rPr>
+          <w:lang w:val="en"/>
+        </w:rPr>
+        <w:lastRenderedPageBreak/>
+        <w:t>version.BuildInfo</w:t>
+      </w:r>
+      <w:proofErr w:type="spellEnd"/>
+      <w:r>
+        <w:rPr>
+          <w:lang w:val="en"/>
+        </w:rPr>
+        <w:t>{</w:t>
+      </w:r>
+      <w:proofErr w:type="gramEnd"/>
+      <w:r>
+        <w:rPr>
+          <w:lang w:val="en"/>
+        </w:rPr>
+        <w:t xml:space="preserve">Version:"v3.19.2", GitCommit:"8766e718a0119851f10ddbe4577593a45fadf544", </w:t>
+      </w:r>
+      <w:proofErr w:type="spellStart"/>
+      <w:r>
+        <w:rPr>
+          <w:lang w:val="en"/>
+        </w:rPr>
+        <w:t>GitTreeState</w:t>
+      </w:r>
+      <w:proofErr w:type="spellEnd"/>
+      <w:r>
+        <w:rPr>
+          <w:lang w:val="en"/>
+        </w:rPr>
+        <w:t>:"clean", GoVersion:"go1.24.9"}</w:t>
+      </w:r>
     </w:p>
     <w:p>
       <w:pPr>
@@ -1212,7 +1313,6 @@
           <w:rFonts w:ascii="Segoe UI" w:eastAsia="Times New Roman" w:hAnsi="Segoe UI" w:cs="Segoe UI"/>
           <w:lang w:val="en"/>
         </w:rPr>
-        <w:lastRenderedPageBreak/>
         <w:t>Step 4: Set Up Kubernetes Cluster</w:t>
       </w:r>
     </w:p>
@@ -1590,6 +1690,7 @@
         </w:rPr>
       </w:pPr>
       <w:proofErr w:type="spellStart"/>
+      <w:proofErr w:type="gramStart"/>
       <w:r>
         <w:rPr>
           <w:lang w:val="en"/>
@@ -1597,18 +1698,73 @@
         <w:t>mkdir</w:t>
       </w:r>
       <w:proofErr w:type="spellEnd"/>
-      <w:r>
-        <w:rPr>
-          <w:lang w:val="en"/>
-        </w:rPr>
-        <w:t xml:space="preserve"> -p ~</w:t>
-      </w:r>
+      <w:proofErr w:type="gramEnd"/>
+      <w:r>
+        <w:rPr>
+          <w:lang w:val="en"/>
+        </w:rPr>
+        <w:t xml:space="preserve"> -p ~/.</w:t>
+      </w:r>
+      <w:proofErr w:type="spellStart"/>
+      <w:r>
+        <w:rPr>
+          <w:lang w:val="en"/>
+        </w:rPr>
+        <w:t>kube</w:t>
+      </w:r>
+      <w:proofErr w:type="spellEnd"/>
+    </w:p>
+    <w:p>
+      <w:pPr>
+        <w:pStyle w:val="HTMLPreformatted"/>
+        <w:divId w:val="1374883305"/>
+        <w:rPr>
+          <w:lang w:val="en"/>
+        </w:rPr>
+      </w:pPr>
+      <w:proofErr w:type="spellStart"/>
       <w:proofErr w:type="gramStart"/>
       <w:r>
         <w:rPr>
           <w:lang w:val="en"/>
         </w:rPr>
-        <w:t>/.</w:t>
+        <w:t>sudo</w:t>
+      </w:r>
+      <w:proofErr w:type="spellEnd"/>
+      <w:proofErr w:type="gramEnd"/>
+      <w:r>
+        <w:rPr>
+          <w:lang w:val="en"/>
+        </w:rPr>
+        <w:t xml:space="preserve"> </w:t>
+      </w:r>
+      <w:proofErr w:type="spellStart"/>
+      <w:r>
+        <w:rPr>
+          <w:lang w:val="en"/>
+        </w:rPr>
+        <w:t>cp</w:t>
+      </w:r>
+      <w:proofErr w:type="spellEnd"/>
+      <w:r>
+        <w:rPr>
+          <w:lang w:val="en"/>
+        </w:rPr>
+        <w:t xml:space="preserve"> /</w:t>
+      </w:r>
+      <w:proofErr w:type="spellStart"/>
+      <w:r>
+        <w:rPr>
+          <w:lang w:val="en"/>
+        </w:rPr>
+        <w:t>etc</w:t>
+      </w:r>
+      <w:proofErr w:type="spellEnd"/>
+      <w:r>
+        <w:rPr>
+          <w:lang w:val="en"/>
+        </w:rPr>
+        <w:t>/rancher/k3s/k3s.yaml ~/.</w:t>
       </w:r>
       <w:proofErr w:type="spellStart"/>
       <w:r>
@@ -1618,7 +1774,81 @@
         <w:t>kube</w:t>
       </w:r>
       <w:proofErr w:type="spellEnd"/>
+      <w:r>
+        <w:rPr>
+          <w:lang w:val="en"/>
+        </w:rPr>
+        <w:t>/</w:t>
+      </w:r>
+      <w:proofErr w:type="spellStart"/>
+      <w:r>
+        <w:rPr>
+          <w:lang w:val="en"/>
+        </w:rPr>
+        <w:t>config</w:t>
+      </w:r>
+      <w:proofErr w:type="spellEnd"/>
+    </w:p>
+    <w:p>
+      <w:pPr>
+        <w:pStyle w:val="HTMLPreformatted"/>
+        <w:divId w:val="1374883305"/>
+        <w:rPr>
+          <w:lang w:val="en"/>
+        </w:rPr>
+      </w:pPr>
+      <w:proofErr w:type="spellStart"/>
+      <w:proofErr w:type="gramStart"/>
+      <w:r>
+        <w:rPr>
+          <w:lang w:val="en"/>
+        </w:rPr>
+        <w:t>sudo</w:t>
+      </w:r>
+      <w:proofErr w:type="spellEnd"/>
       <w:proofErr w:type="gramEnd"/>
+      <w:r>
+        <w:rPr>
+          <w:lang w:val="en"/>
+        </w:rPr>
+        <w:t xml:space="preserve"> </w:t>
+      </w:r>
+      <w:proofErr w:type="spellStart"/>
+      <w:r>
+        <w:rPr>
+          <w:lang w:val="en"/>
+        </w:rPr>
+        <w:t>chown</w:t>
+      </w:r>
+      <w:proofErr w:type="spellEnd"/>
+      <w:r>
+        <w:rPr>
+          <w:lang w:val="en"/>
+        </w:rPr>
+        <w:t xml:space="preserve"> $USER:$USER ~/.</w:t>
+      </w:r>
+      <w:proofErr w:type="spellStart"/>
+      <w:r>
+        <w:rPr>
+          <w:lang w:val="en"/>
+        </w:rPr>
+        <w:t>kube</w:t>
+      </w:r>
+      <w:proofErr w:type="spellEnd"/>
+      <w:r>
+        <w:rPr>
+          <w:lang w:val="en"/>
+        </w:rPr>
+        <w:t>/</w:t>
+      </w:r>
+      <w:proofErr w:type="spellStart"/>
+      <w:r>
+        <w:rPr>
+          <w:lang w:val="en"/>
+        </w:rPr>
+        <w:t>config</w:t>
+      </w:r>
+      <w:proofErr w:type="spellEnd"/>
     </w:p>
     <w:p>
       <w:pPr>
@@ -1628,56 +1858,71 @@
           <w:lang w:val="en"/>
         </w:rPr>
       </w:pPr>
-      <w:proofErr w:type="spellStart"/>
-      <w:r>
-        <w:rPr>
-          <w:lang w:val="en"/>
-        </w:rPr>
-        <w:t>sudo</w:t>
-      </w:r>
-      <w:proofErr w:type="spellEnd"/>
-      <w:r>
-        <w:rPr>
-          <w:lang w:val="en"/>
-        </w:rPr>
-        <w:t xml:space="preserve"> cp /</w:t>
-      </w:r>
-      <w:proofErr w:type="spellStart"/>
-      <w:r>
-        <w:rPr>
-          <w:lang w:val="en"/>
-        </w:rPr>
-        <w:t>etc</w:t>
-      </w:r>
-      <w:proofErr w:type="spellEnd"/>
-      <w:r>
-        <w:rPr>
-          <w:lang w:val="en"/>
-        </w:rPr>
-        <w:t>/rancher/k3s/k3s.yaml ~</w:t>
-      </w:r>
+      <w:r>
+        <w:rPr>
+          <w:lang w:val="en"/>
+        </w:rPr>
+        <w:t># Create an alias for convenience</w:t>
+      </w:r>
+    </w:p>
+    <w:p>
+      <w:pPr>
+        <w:pStyle w:val="HTMLPreformatted"/>
+        <w:divId w:val="1374883305"/>
+        <w:rPr>
+          <w:lang w:val="en"/>
+        </w:rPr>
+      </w:pPr>
       <w:proofErr w:type="gramStart"/>
       <w:r>
         <w:rPr>
           <w:lang w:val="en"/>
         </w:rPr>
-        <w:t>/.</w:t>
-      </w:r>
-      <w:proofErr w:type="spellStart"/>
-      <w:r>
-        <w:rPr>
-          <w:lang w:val="en"/>
-        </w:rPr>
-        <w:t>kube</w:t>
-      </w:r>
-      <w:proofErr w:type="spellEnd"/>
+        <w:t>echo</w:t>
+      </w:r>
       <w:proofErr w:type="gramEnd"/>
       <w:r>
         <w:rPr>
           <w:lang w:val="en"/>
         </w:rPr>
-        <w:t>/config</w:t>
-      </w:r>
+        <w:t xml:space="preserve"> 'alias </w:t>
+      </w:r>
+      <w:proofErr w:type="spellStart"/>
+      <w:r>
+        <w:rPr>
+          <w:lang w:val="en"/>
+        </w:rPr>
+        <w:t>kubectl</w:t>
+      </w:r>
+      <w:proofErr w:type="spellEnd"/>
+      <w:r>
+        <w:rPr>
+          <w:lang w:val="en"/>
+        </w:rPr>
+        <w:t xml:space="preserve">="k3s </w:t>
+      </w:r>
+      <w:proofErr w:type="spellStart"/>
+      <w:r>
+        <w:rPr>
+          <w:lang w:val="en"/>
+        </w:rPr>
+        <w:t>kubectl</w:t>
+      </w:r>
+      <w:proofErr w:type="spellEnd"/>
+      <w:r>
+        <w:rPr>
+          <w:lang w:val="en"/>
+        </w:rPr>
+        <w:t>"' &gt;&gt; ~/.</w:t>
+      </w:r>
+      <w:proofErr w:type="spellStart"/>
+      <w:r>
+        <w:rPr>
+          <w:lang w:val="en"/>
+        </w:rPr>
+        <w:t>bashrc</w:t>
+      </w:r>
+      <w:proofErr w:type="spellEnd"/>
     </w:p>
     <w:p>
       <w:pPr>
@@ -1687,134 +1932,19 @@
           <w:lang w:val="en"/>
         </w:rPr>
       </w:pPr>
-      <w:proofErr w:type="spellStart"/>
-      <w:r>
-        <w:rPr>
-          <w:lang w:val="en"/>
-        </w:rPr>
-        <w:t>sudo</w:t>
-      </w:r>
-      <w:proofErr w:type="spellEnd"/>
-      <w:r>
-        <w:rPr>
-          <w:lang w:val="en"/>
-        </w:rPr>
-        <w:t xml:space="preserve"> </w:t>
-      </w:r>
-      <w:proofErr w:type="spellStart"/>
-      <w:r>
-        <w:rPr>
-          <w:lang w:val="en"/>
-        </w:rPr>
-        <w:t>chown</w:t>
-      </w:r>
-      <w:proofErr w:type="spellEnd"/>
-      <w:r>
-        <w:rPr>
-          <w:lang w:val="en"/>
-        </w:rPr>
-        <w:t xml:space="preserve"> $</w:t>
-      </w:r>
       <w:proofErr w:type="gramStart"/>
       <w:r>
         <w:rPr>
           <w:lang w:val="en"/>
         </w:rPr>
-        <w:t>USER:$</w:t>
+        <w:t>source</w:t>
       </w:r>
       <w:proofErr w:type="gramEnd"/>
       <w:r>
         <w:rPr>
           <w:lang w:val="en"/>
         </w:rPr>
-        <w:t>USER ~</w:t>
-      </w:r>
-      <w:proofErr w:type="gramStart"/>
-      <w:r>
-        <w:rPr>
-          <w:lang w:val="en"/>
-        </w:rPr>
-        <w:t>/.</w:t>
-      </w:r>
-      <w:proofErr w:type="spellStart"/>
-      <w:r>
-        <w:rPr>
-          <w:lang w:val="en"/>
-        </w:rPr>
-        <w:t>kube</w:t>
-      </w:r>
-      <w:proofErr w:type="spellEnd"/>
-      <w:proofErr w:type="gramEnd"/>
-      <w:r>
-        <w:rPr>
-          <w:lang w:val="en"/>
-        </w:rPr>
-        <w:t>/config</w:t>
-      </w:r>
-    </w:p>
-    <w:p>
-      <w:pPr>
-        <w:pStyle w:val="HTMLPreformatted"/>
-        <w:divId w:val="1374883305"/>
-        <w:rPr>
-          <w:lang w:val="en"/>
-        </w:rPr>
-      </w:pPr>
-      <w:r>
-        <w:rPr>
-          <w:lang w:val="en"/>
-        </w:rPr>
-        <w:t># Create an alias for convenience</w:t>
-      </w:r>
-    </w:p>
-    <w:p>
-      <w:pPr>
-        <w:pStyle w:val="HTMLPreformatted"/>
-        <w:divId w:val="1374883305"/>
-        <w:rPr>
-          <w:lang w:val="en"/>
-        </w:rPr>
-      </w:pPr>
-      <w:r>
-        <w:rPr>
-          <w:lang w:val="en"/>
-        </w:rPr>
-        <w:t xml:space="preserve">echo 'alias </w:t>
-      </w:r>
-      <w:proofErr w:type="spellStart"/>
-      <w:r>
-        <w:rPr>
-          <w:lang w:val="en"/>
-        </w:rPr>
-        <w:t>kubectl</w:t>
-      </w:r>
-      <w:proofErr w:type="spellEnd"/>
-      <w:r>
-        <w:rPr>
-          <w:lang w:val="en"/>
-        </w:rPr>
-        <w:t xml:space="preserve">="k3s </w:t>
-      </w:r>
-      <w:proofErr w:type="spellStart"/>
-      <w:r>
-        <w:rPr>
-          <w:lang w:val="en"/>
-        </w:rPr>
-        <w:t>kubectl</w:t>
-      </w:r>
-      <w:proofErr w:type="spellEnd"/>
-      <w:r>
-        <w:rPr>
-          <w:lang w:val="en"/>
-        </w:rPr>
-        <w:t>"' &gt;&gt; ~</w:t>
-      </w:r>
-      <w:proofErr w:type="gramStart"/>
-      <w:r>
-        <w:rPr>
-          <w:lang w:val="en"/>
-        </w:rPr>
-        <w:t>/.</w:t>
+        <w:t xml:space="preserve"> ~/.</w:t>
       </w:r>
       <w:proofErr w:type="spellStart"/>
       <w:r>
@@ -1824,38 +1954,6 @@
         <w:t>bashrc</w:t>
       </w:r>
       <w:proofErr w:type="spellEnd"/>
-      <w:proofErr w:type="gramEnd"/>
-    </w:p>
-    <w:p>
-      <w:pPr>
-        <w:pStyle w:val="HTMLPreformatted"/>
-        <w:divId w:val="1374883305"/>
-        <w:rPr>
-          <w:lang w:val="en"/>
-        </w:rPr>
-      </w:pPr>
-      <w:r>
-        <w:rPr>
-          <w:lang w:val="en"/>
-        </w:rPr>
-        <w:t>source ~</w:t>
-      </w:r>
-      <w:proofErr w:type="gramStart"/>
-      <w:r>
-        <w:rPr>
-          <w:lang w:val="en"/>
-        </w:rPr>
-        <w:t>/.</w:t>
-      </w:r>
-      <w:proofErr w:type="spellStart"/>
-      <w:r>
-        <w:rPr>
-          <w:lang w:val="en"/>
-        </w:rPr>
-        <w:t>bashrc</w:t>
-      </w:r>
-      <w:proofErr w:type="spellEnd"/>
-      <w:proofErr w:type="gramEnd"/>
     </w:p>
     <w:p>
       <w:pPr>
@@ -1902,6 +2000,7 @@
         </w:rPr>
       </w:pPr>
       <w:proofErr w:type="spellStart"/>
+      <w:proofErr w:type="gramStart"/>
       <w:r>
         <w:rPr>
           <w:lang w:val="en"/>
@@ -1909,11 +2008,72 @@
         <w:t>kubectl</w:t>
       </w:r>
       <w:proofErr w:type="spellEnd"/>
+      <w:proofErr w:type="gramEnd"/>
       <w:r>
         <w:rPr>
           <w:lang w:val="en"/>
         </w:rPr>
         <w:t xml:space="preserve"> get nodes</w:t>
+      </w:r>
+    </w:p>
+    <w:p>
+      <w:pPr>
+        <w:pStyle w:val="HTMLPreformatted"/>
+        <w:divId w:val="1374883305"/>
+        <w:rPr>
+          <w:lang w:val="en"/>
+        </w:rPr>
+      </w:pPr>
+      <w:r>
+        <w:rPr>
+          <w:lang w:val="en"/>
+        </w:rPr>
+        <w:t>NAME              STATUS   ROLES                  AGE   VERSION</w:t>
+      </w:r>
+    </w:p>
+    <w:p>
+      <w:pPr>
+        <w:pStyle w:val="HTMLPreformatted"/>
+        <w:divId w:val="1374883305"/>
+        <w:rPr>
+          <w:lang w:val="en"/>
+        </w:rPr>
+      </w:pPr>
+      <w:proofErr w:type="gramStart"/>
+      <w:r>
+        <w:rPr>
+          <w:lang w:val="en"/>
+        </w:rPr>
+        <w:t>desktop-</w:t>
+      </w:r>
+      <w:proofErr w:type="spellStart"/>
+      <w:r>
+        <w:rPr>
+          <w:lang w:val="en"/>
+        </w:rPr>
+        <w:t>hehpqgl</w:t>
+      </w:r>
+      <w:proofErr w:type="spellEnd"/>
+      <w:proofErr w:type="gramEnd"/>
+      <w:r>
+        <w:rPr>
+          <w:lang w:val="en"/>
+        </w:rPr>
+        <w:t xml:space="preserve">   Ready    control-</w:t>
+      </w:r>
+      <w:proofErr w:type="spellStart"/>
+      <w:r>
+        <w:rPr>
+          <w:lang w:val="en"/>
+        </w:rPr>
+        <w:t>plane,master</w:t>
+      </w:r>
+      <w:proofErr w:type="spellEnd"/>
+      <w:r>
+        <w:rPr>
+          <w:lang w:val="en"/>
+        </w:rPr>
+        <w:t xml:space="preserve">   24h   v1.30.8+k3s1</w:t>
       </w:r>
     </w:p>
     <w:p>
@@ -1985,6 +2145,7 @@
           <w:rFonts w:ascii="Segoe UI" w:eastAsia="Times New Roman" w:hAnsi="Segoe UI" w:cs="Segoe UI"/>
           <w:lang w:val="en"/>
         </w:rPr>
+        <w:lastRenderedPageBreak/>
         <w:t>For Production Use:</w:t>
       </w:r>
       <w:r>
@@ -2120,7 +2281,6 @@
           <w:rFonts w:ascii="Segoe UI" w:eastAsia="Times New Roman" w:hAnsi="Segoe UI" w:cs="Segoe UI"/>
           <w:lang w:val="en"/>
         </w:rPr>
-        <w:lastRenderedPageBreak/>
         <w:t>Step 5: Deploy PostgreSQL Database</w:t>
       </w:r>
     </w:p>
@@ -2293,25 +2453,19 @@
           <w:lang w:val="en"/>
         </w:rPr>
       </w:pPr>
-      <w:r>
-        <w:rPr>
-          <w:lang w:val="en"/>
-        </w:rPr>
-        <w:t xml:space="preserve">helm </w:t>
-      </w:r>
       <w:proofErr w:type="gramStart"/>
       <w:r>
         <w:rPr>
           <w:lang w:val="en"/>
         </w:rPr>
-        <w:t>repo</w:t>
+        <w:t>helm</w:t>
       </w:r>
       <w:proofErr w:type="gramEnd"/>
       <w:r>
         <w:rPr>
           <w:lang w:val="en"/>
         </w:rPr>
-        <w:t xml:space="preserve"> add </w:t>
+        <w:t xml:space="preserve"> repo add </w:t>
       </w:r>
       <w:proofErr w:type="spellStart"/>
       <w:r>
@@ -2431,7 +2585,6 @@
         <w:t>-helm-</w:t>
       </w:r>
       <w:proofErr w:type="spellStart"/>
-      <w:proofErr w:type="gramStart"/>
       <w:r>
         <w:rPr>
           <w:rStyle w:val="HTMLCode"/>
@@ -2440,7 +2593,6 @@
         <w:t>values.yaml</w:t>
       </w:r>
       <w:proofErr w:type="spellEnd"/>
-      <w:proofErr w:type="gramEnd"/>
       <w:r>
         <w:rPr>
           <w:rFonts w:ascii="Segoe UI" w:hAnsi="Segoe UI" w:cs="Segoe UI"/>
@@ -2577,17 +2729,217 @@
         <w:rPr>
           <w:lang w:val="en"/>
         </w:rPr>
-        <w:t>postgresql-</w:t>
+        <w:t>postgresql-values.yaml</w:t>
+      </w:r>
+      <w:proofErr w:type="spellEnd"/>
+    </w:p>
+    <w:p>
+      <w:pPr>
+        <w:pStyle w:val="HTMLPreformatted"/>
+        <w:divId w:val="1374883305"/>
+        <w:rPr>
+          <w:lang w:val="en"/>
+        </w:rPr>
+      </w:pPr>
+      <w:r>
+        <w:rPr>
+          <w:lang w:val="en"/>
+        </w:rPr>
+        <w:t>auth:</w:t>
+      </w:r>
+    </w:p>
+    <w:p>
+      <w:pPr>
+        <w:pStyle w:val="HTMLPreformatted"/>
+        <w:divId w:val="1374883305"/>
+        <w:rPr>
+          <w:lang w:val="en"/>
+        </w:rPr>
+      </w:pPr>
+      <w:r>
+        <w:rPr>
+          <w:lang w:val="en"/>
+        </w:rPr>
+        <w:t xml:space="preserve">  </w:t>
+      </w:r>
+      <w:proofErr w:type="spellStart"/>
+      <w:r>
+        <w:rPr>
+          <w:lang w:val="en"/>
+        </w:rPr>
+        <w:t>postgresPassword</w:t>
+      </w:r>
+      <w:proofErr w:type="spellEnd"/>
+      <w:r>
+        <w:rPr>
+          <w:lang w:val="en"/>
+        </w:rPr>
+        <w:t>: "mySecurePassword123"</w:t>
+      </w:r>
+    </w:p>
+    <w:p>
+      <w:pPr>
+        <w:pStyle w:val="HTMLPreformatted"/>
+        <w:divId w:val="1374883305"/>
+        <w:rPr>
+          <w:lang w:val="en"/>
+        </w:rPr>
+      </w:pPr>
+      <w:r>
+        <w:rPr>
+          <w:lang w:val="en"/>
+        </w:rPr>
+        <w:t xml:space="preserve">  database: "</w:t>
+      </w:r>
+      <w:proofErr w:type="spellStart"/>
+      <w:r>
+        <w:rPr>
+          <w:lang w:val="en"/>
+        </w:rPr>
+        <w:t>myapp</w:t>
+      </w:r>
+      <w:proofErr w:type="spellEnd"/>
+      <w:r>
+        <w:rPr>
+          <w:lang w:val="en"/>
+        </w:rPr>
+        <w:t>"</w:t>
+      </w:r>
+    </w:p>
+    <w:p>
+      <w:pPr>
+        <w:pStyle w:val="HTMLPreformatted"/>
+        <w:divId w:val="1374883305"/>
+        <w:rPr>
+          <w:lang w:val="en"/>
+        </w:rPr>
+      </w:pPr>
+      <w:r>
+        <w:rPr>
+          <w:lang w:val="en"/>
+        </w:rPr>
+        <w:t xml:space="preserve">  </w:t>
+      </w:r>
+    </w:p>
+    <w:p>
+      <w:pPr>
+        <w:pStyle w:val="HTMLPreformatted"/>
+        <w:divId w:val="1374883305"/>
+        <w:rPr>
+          <w:lang w:val="en"/>
+        </w:rPr>
+      </w:pPr>
+      <w:r>
+        <w:rPr>
+          <w:lang w:val="en"/>
+        </w:rPr>
+        <w:t>primary:</w:t>
+      </w:r>
+    </w:p>
+    <w:p>
+      <w:pPr>
+        <w:pStyle w:val="HTMLPreformatted"/>
+        <w:divId w:val="1374883305"/>
+        <w:rPr>
+          <w:lang w:val="en"/>
+        </w:rPr>
+      </w:pPr>
+      <w:r>
+        <w:rPr>
+          <w:lang w:val="en"/>
+        </w:rPr>
+        <w:t xml:space="preserve">  persistence:</w:t>
+      </w:r>
+    </w:p>
+    <w:p>
+      <w:pPr>
+        <w:pStyle w:val="HTMLPreformatted"/>
+        <w:divId w:val="1374883305"/>
+        <w:rPr>
+          <w:lang w:val="en"/>
+        </w:rPr>
+      </w:pPr>
+      <w:r>
+        <w:rPr>
+          <w:lang w:val="en"/>
+        </w:rPr>
+        <w:t xml:space="preserve">    enabled: true</w:t>
+      </w:r>
+    </w:p>
+    <w:p>
+      <w:pPr>
+        <w:pStyle w:val="HTMLPreformatted"/>
+        <w:divId w:val="1374883305"/>
+        <w:rPr>
+          <w:lang w:val="en"/>
+        </w:rPr>
+      </w:pPr>
+      <w:r>
+        <w:rPr>
+          <w:lang w:val="en"/>
+        </w:rPr>
+        <w:t xml:space="preserve">    size: 8Gi</w:t>
+      </w:r>
+    </w:p>
+    <w:p>
+      <w:pPr>
+        <w:pStyle w:val="HTMLPreformatted"/>
+        <w:divId w:val="1374883305"/>
+        <w:rPr>
+          <w:lang w:val="en"/>
+        </w:rPr>
+      </w:pPr>
+      <w:r>
+        <w:rPr>
+          <w:lang w:val="en"/>
+        </w:rPr>
+        <w:t xml:space="preserve">    </w:t>
+      </w:r>
+    </w:p>
+    <w:p>
+      <w:pPr>
+        <w:pStyle w:val="HTMLPreformatted"/>
+        <w:divId w:val="1374883305"/>
+        <w:rPr>
+          <w:lang w:val="en"/>
+        </w:rPr>
+      </w:pPr>
+      <w:r>
+        <w:rPr>
+          <w:lang w:val="en"/>
+        </w:rPr>
+        <w:t>metrics:</w:t>
+      </w:r>
+    </w:p>
+    <w:p>
+      <w:pPr>
+        <w:pStyle w:val="HTMLPreformatted"/>
+        <w:divId w:val="1374883305"/>
+        <w:rPr>
+          <w:lang w:val="en"/>
+        </w:rPr>
+      </w:pPr>
+      <w:r>
+        <w:rPr>
+          <w:lang w:val="en"/>
+        </w:rPr>
+        <w:lastRenderedPageBreak/>
+        <w:t xml:space="preserve">  </w:t>
       </w:r>
       <w:proofErr w:type="gramStart"/>
       <w:r>
         <w:rPr>
           <w:lang w:val="en"/>
         </w:rPr>
-        <w:t>values.yaml</w:t>
-      </w:r>
-      <w:proofErr w:type="spellEnd"/>
+        <w:t>enabled</w:t>
+      </w:r>
       <w:proofErr w:type="gramEnd"/>
+      <w:r>
+        <w:rPr>
+          <w:lang w:val="en"/>
+        </w:rPr>
+        <w:t>: true  # Enable monitoring</w:t>
+      </w:r>
     </w:p>
     <w:p>
       <w:pPr>
@@ -2601,7 +2953,7 @@
         <w:rPr>
           <w:lang w:val="en"/>
         </w:rPr>
-        <w:t>auth:</w:t>
+        <w:t xml:space="preserve">  </w:t>
       </w:r>
     </w:p>
     <w:p>
@@ -2616,21 +2968,7 @@
         <w:rPr>
           <w:lang w:val="en"/>
         </w:rPr>
-        <w:t xml:space="preserve">  </w:t>
-      </w:r>
-      <w:proofErr w:type="spellStart"/>
-      <w:r>
-        <w:rPr>
-          <w:lang w:val="en"/>
-        </w:rPr>
-        <w:t>postgresPassword</w:t>
-      </w:r>
-      <w:proofErr w:type="spellEnd"/>
-      <w:r>
-        <w:rPr>
-          <w:lang w:val="en"/>
-        </w:rPr>
-        <w:t>: "mySecurePassword123"</w:t>
+        <w:t>resources:</w:t>
       </w:r>
     </w:p>
     <w:p>
@@ -2645,21 +2983,7 @@
         <w:rPr>
           <w:lang w:val="en"/>
         </w:rPr>
-        <w:t xml:space="preserve">  database: "</w:t>
-      </w:r>
-      <w:proofErr w:type="spellStart"/>
-      <w:r>
-        <w:rPr>
-          <w:lang w:val="en"/>
-        </w:rPr>
-        <w:t>myapp</w:t>
-      </w:r>
-      <w:proofErr w:type="spellEnd"/>
-      <w:r>
-        <w:rPr>
-          <w:lang w:val="en"/>
-        </w:rPr>
-        <w:t>"</w:t>
+        <w:t xml:space="preserve">  limits:</w:t>
       </w:r>
     </w:p>
     <w:p>
@@ -2674,7 +2998,7 @@
         <w:rPr>
           <w:lang w:val="en"/>
         </w:rPr>
-        <w:t xml:space="preserve">  </w:t>
+        <w:t xml:space="preserve">    memory: 512Mi</w:t>
       </w:r>
     </w:p>
     <w:p>
@@ -2689,7 +3013,21 @@
         <w:rPr>
           <w:lang w:val="en"/>
         </w:rPr>
-        <w:t>primary:</w:t>
+        <w:t xml:space="preserve">    </w:t>
+      </w:r>
+      <w:proofErr w:type="spellStart"/>
+      <w:r>
+        <w:rPr>
+          <w:lang w:val="en"/>
+        </w:rPr>
+        <w:t>cpu</w:t>
+      </w:r>
+      <w:proofErr w:type="spellEnd"/>
+      <w:r>
+        <w:rPr>
+          <w:lang w:val="en"/>
+        </w:rPr>
+        <w:t>: 500m</w:t>
       </w:r>
     </w:p>
     <w:p>
@@ -2704,200 +3042,6 @@
         <w:rPr>
           <w:lang w:val="en"/>
         </w:rPr>
-        <w:t xml:space="preserve">  persistence:</w:t>
-      </w:r>
-    </w:p>
-    <w:p>
-      <w:pPr>
-        <w:pStyle w:val="HTMLPreformatted"/>
-        <w:divId w:val="1374883305"/>
-        <w:rPr>
-          <w:lang w:val="en"/>
-        </w:rPr>
-      </w:pPr>
-      <w:r>
-        <w:rPr>
-          <w:lang w:val="en"/>
-        </w:rPr>
-        <w:t xml:space="preserve">    enabled: true</w:t>
-      </w:r>
-    </w:p>
-    <w:p>
-      <w:pPr>
-        <w:pStyle w:val="HTMLPreformatted"/>
-        <w:divId w:val="1374883305"/>
-        <w:rPr>
-          <w:lang w:val="en"/>
-        </w:rPr>
-      </w:pPr>
-      <w:r>
-        <w:rPr>
-          <w:lang w:val="en"/>
-        </w:rPr>
-        <w:t xml:space="preserve">    size: 8Gi</w:t>
-      </w:r>
-    </w:p>
-    <w:p>
-      <w:pPr>
-        <w:pStyle w:val="HTMLPreformatted"/>
-        <w:divId w:val="1374883305"/>
-        <w:rPr>
-          <w:lang w:val="en"/>
-        </w:rPr>
-      </w:pPr>
-      <w:r>
-        <w:rPr>
-          <w:lang w:val="en"/>
-        </w:rPr>
-        <w:t xml:space="preserve">    </w:t>
-      </w:r>
-    </w:p>
-    <w:p>
-      <w:pPr>
-        <w:pStyle w:val="HTMLPreformatted"/>
-        <w:divId w:val="1374883305"/>
-        <w:rPr>
-          <w:lang w:val="en"/>
-        </w:rPr>
-      </w:pPr>
-      <w:r>
-        <w:rPr>
-          <w:lang w:val="en"/>
-        </w:rPr>
-        <w:t>metrics:</w:t>
-      </w:r>
-    </w:p>
-    <w:p>
-      <w:pPr>
-        <w:pStyle w:val="HTMLPreformatted"/>
-        <w:divId w:val="1374883305"/>
-        <w:rPr>
-          <w:lang w:val="en"/>
-        </w:rPr>
-      </w:pPr>
-      <w:r>
-        <w:rPr>
-          <w:lang w:val="en"/>
-        </w:rPr>
-        <w:t xml:space="preserve">  enabled: </w:t>
-      </w:r>
-      <w:proofErr w:type="gramStart"/>
-      <w:r>
-        <w:rPr>
-          <w:lang w:val="en"/>
-        </w:rPr>
-        <w:t>true  #</w:t>
-      </w:r>
-      <w:proofErr w:type="gramEnd"/>
-      <w:r>
-        <w:rPr>
-          <w:lang w:val="en"/>
-        </w:rPr>
-        <w:t xml:space="preserve"> Enable monitoring</w:t>
-      </w:r>
-    </w:p>
-    <w:p>
-      <w:pPr>
-        <w:pStyle w:val="HTMLPreformatted"/>
-        <w:divId w:val="1374883305"/>
-        <w:rPr>
-          <w:lang w:val="en"/>
-        </w:rPr>
-      </w:pPr>
-      <w:r>
-        <w:rPr>
-          <w:lang w:val="en"/>
-        </w:rPr>
-        <w:t xml:space="preserve">  </w:t>
-      </w:r>
-    </w:p>
-    <w:p>
-      <w:pPr>
-        <w:pStyle w:val="HTMLPreformatted"/>
-        <w:divId w:val="1374883305"/>
-        <w:rPr>
-          <w:lang w:val="en"/>
-        </w:rPr>
-      </w:pPr>
-      <w:r>
-        <w:rPr>
-          <w:lang w:val="en"/>
-        </w:rPr>
-        <w:t>resources:</w:t>
-      </w:r>
-    </w:p>
-    <w:p>
-      <w:pPr>
-        <w:pStyle w:val="HTMLPreformatted"/>
-        <w:divId w:val="1374883305"/>
-        <w:rPr>
-          <w:lang w:val="en"/>
-        </w:rPr>
-      </w:pPr>
-      <w:r>
-        <w:rPr>
-          <w:lang w:val="en"/>
-        </w:rPr>
-        <w:t xml:space="preserve">  limits:</w:t>
-      </w:r>
-    </w:p>
-    <w:p>
-      <w:pPr>
-        <w:pStyle w:val="HTMLPreformatted"/>
-        <w:divId w:val="1374883305"/>
-        <w:rPr>
-          <w:lang w:val="en"/>
-        </w:rPr>
-      </w:pPr>
-      <w:r>
-        <w:rPr>
-          <w:lang w:val="en"/>
-        </w:rPr>
-        <w:t xml:space="preserve">    memory: 512Mi</w:t>
-      </w:r>
-    </w:p>
-    <w:p>
-      <w:pPr>
-        <w:pStyle w:val="HTMLPreformatted"/>
-        <w:divId w:val="1374883305"/>
-        <w:rPr>
-          <w:lang w:val="en"/>
-        </w:rPr>
-      </w:pPr>
-      <w:r>
-        <w:rPr>
-          <w:lang w:val="en"/>
-        </w:rPr>
-        <w:t xml:space="preserve">    </w:t>
-      </w:r>
-      <w:proofErr w:type="spellStart"/>
-      <w:r>
-        <w:rPr>
-          <w:lang w:val="en"/>
-        </w:rPr>
-        <w:t>cpu</w:t>
-      </w:r>
-      <w:proofErr w:type="spellEnd"/>
-      <w:r>
-        <w:rPr>
-          <w:lang w:val="en"/>
-        </w:rPr>
-        <w:t>: 500m</w:t>
-      </w:r>
-    </w:p>
-    <w:p>
-      <w:pPr>
-        <w:pStyle w:val="HTMLPreformatted"/>
-        <w:divId w:val="1374883305"/>
-        <w:rPr>
-          <w:lang w:val="en"/>
-        </w:rPr>
-      </w:pPr>
-      <w:r>
-        <w:rPr>
-          <w:lang w:val="en"/>
-        </w:rPr>
-        <w:lastRenderedPageBreak/>
         <w:t xml:space="preserve">  requests:</w:t>
       </w:r>
     </w:p>
@@ -3065,16 +3209,8 @@
         <w:rPr>
           <w:lang w:val="en"/>
         </w:rPr>
-        <w:t xml:space="preserve">  --namespace </w:t>
-      </w:r>
-      <w:proofErr w:type="gramStart"/>
-      <w:r>
-        <w:rPr>
-          <w:lang w:val="en"/>
-        </w:rPr>
-        <w:t>database \</w:t>
-      </w:r>
-      <w:proofErr w:type="gramEnd"/>
+        <w:t xml:space="preserve">  --namespace database \</w:t>
+      </w:r>
     </w:p>
     <w:p>
       <w:pPr>
@@ -3105,7 +3241,6 @@
         <w:t>-helm-</w:t>
       </w:r>
       <w:proofErr w:type="spellStart"/>
-      <w:proofErr w:type="gramStart"/>
       <w:r>
         <w:rPr>
           <w:lang w:val="en"/>
@@ -3113,7 +3248,6 @@
         <w:t>values.yaml</w:t>
       </w:r>
       <w:proofErr w:type="spellEnd"/>
-      <w:proofErr w:type="gramEnd"/>
       <w:r>
         <w:rPr>
           <w:lang w:val="en"/>
@@ -3133,7 +3267,7 @@
         <w:rPr>
           <w:lang w:val="en"/>
         </w:rPr>
-        <w:t xml:space="preserve">  --version 16.7.4 --create-namespace</w:t>
+        <w:t xml:space="preserve">  --create-namespace</w:t>
       </w:r>
     </w:p>
     <w:p>
@@ -3196,6 +3330,7 @@
         </w:rPr>
       </w:pPr>
       <w:proofErr w:type="spellStart"/>
+      <w:proofErr w:type="gramStart"/>
       <w:r>
         <w:rPr>
           <w:lang w:val="en"/>
@@ -3203,20 +3338,51 @@
         <w:t>kubectl</w:t>
       </w:r>
       <w:proofErr w:type="spellEnd"/>
-      <w:r>
-        <w:rPr>
-          <w:lang w:val="en"/>
-        </w:rPr>
-        <w:t xml:space="preserve"> get pods -</w:t>
-      </w:r>
+      <w:proofErr w:type="gramEnd"/>
+      <w:r>
+        <w:rPr>
+          <w:lang w:val="en"/>
+        </w:rPr>
+        <w:t xml:space="preserve"> get pods -n database</w:t>
+      </w:r>
+    </w:p>
+    <w:p>
+      <w:pPr>
+        <w:pStyle w:val="HTMLPreformatted"/>
+        <w:divId w:val="1374883305"/>
+        <w:rPr>
+          <w:lang w:val="en"/>
+        </w:rPr>
+      </w:pPr>
+      <w:r>
+        <w:rPr>
+          <w:lang w:val="en"/>
+        </w:rPr>
+        <w:t>NAME           READY   STATUS    RESTARTS        AGE</w:t>
+      </w:r>
+    </w:p>
+    <w:p>
+      <w:pPr>
+        <w:pStyle w:val="HTMLPreformatted"/>
+        <w:divId w:val="1374883305"/>
+        <w:rPr>
+          <w:lang w:val="en"/>
+        </w:rPr>
+      </w:pPr>
       <w:proofErr w:type="gramStart"/>
       <w:r>
         <w:rPr>
           <w:lang w:val="en"/>
         </w:rPr>
-        <w:t>n database</w:t>
+        <w:t>postgresql-0</w:t>
       </w:r>
       <w:proofErr w:type="gramEnd"/>
+      <w:r>
+        <w:rPr>
+          <w:lang w:val="en"/>
+        </w:rPr>
+        <w:t xml:space="preserve">   2/2     Running   2 (2m51s ago)   22h</w:t>
+      </w:r>
     </w:p>
     <w:p>
       <w:pPr>
@@ -3226,6 +3392,12 @@
           <w:lang w:val="en"/>
         </w:rPr>
       </w:pPr>
+      <w:r>
+        <w:rPr>
+          <w:lang w:val="en"/>
+        </w:rPr>
+        <w:t># Get connection information</w:t>
+      </w:r>
     </w:p>
     <w:p>
       <w:pPr>
@@ -3235,21 +3407,6 @@
           <w:lang w:val="en"/>
         </w:rPr>
       </w:pPr>
-      <w:r>
-        <w:rPr>
-          <w:lang w:val="en"/>
-        </w:rPr>
-        <w:t># Get connection information</w:t>
-      </w:r>
-    </w:p>
-    <w:p>
-      <w:pPr>
-        <w:pStyle w:val="HTMLPreformatted"/>
-        <w:divId w:val="1374883305"/>
-        <w:rPr>
-          <w:lang w:val="en"/>
-        </w:rPr>
-      </w:pPr>
       <w:proofErr w:type="spellStart"/>
       <w:r>
         <w:rPr>
@@ -3286,22 +3443,13 @@
         <w:t>jsonpath</w:t>
       </w:r>
       <w:proofErr w:type="spellEnd"/>
-      <w:proofErr w:type="gramStart"/>
-      <w:r>
-        <w:rPr>
-          <w:lang w:val="en"/>
-        </w:rPr>
-        <w:t>="{</w:t>
-      </w:r>
-      <w:proofErr w:type="gramEnd"/>
-      <w:r>
-        <w:rPr>
-          <w:lang w:val="en"/>
-        </w:rPr>
-        <w:t>.</w:t>
-      </w:r>
-      <w:proofErr w:type="spellStart"/>
-      <w:proofErr w:type="gramStart"/>
+      <w:r>
+        <w:rPr>
+          <w:lang w:val="en"/>
+        </w:rPr>
+        <w:t>="{.</w:t>
+      </w:r>
+      <w:proofErr w:type="spellStart"/>
       <w:r>
         <w:rPr>
           <w:lang w:val="en"/>
@@ -3309,26 +3457,11 @@
         <w:t>data.postgres</w:t>
       </w:r>
       <w:proofErr w:type="spellEnd"/>
-      <w:proofErr w:type="gramEnd"/>
-      <w:r>
-        <w:rPr>
-          <w:lang w:val="en"/>
-        </w:rPr>
-        <w:t>-</w:t>
-      </w:r>
-      <w:proofErr w:type="gramStart"/>
-      <w:r>
-        <w:rPr>
-          <w:lang w:val="en"/>
-        </w:rPr>
-        <w:t>password}" |</w:t>
-      </w:r>
-      <w:proofErr w:type="gramEnd"/>
-      <w:r>
-        <w:rPr>
-          <w:lang w:val="en"/>
-        </w:rPr>
-        <w:t xml:space="preserve"> base64 -d</w:t>
+      <w:r>
+        <w:rPr>
+          <w:lang w:val="en"/>
+        </w:rPr>
+        <w:t>-password}" | base64 -d</w:t>
       </w:r>
     </w:p>
     <w:p>
@@ -3536,6 +3669,7 @@
           <w:rFonts w:ascii="Segoe UI" w:eastAsia="Times New Roman" w:hAnsi="Segoe UI" w:cs="Segoe UI"/>
           <w:lang w:val="en"/>
         </w:rPr>
+        <w:lastRenderedPageBreak/>
         <w:t>Understanding Your Project Structure</w:t>
       </w:r>
     </w:p>
@@ -3623,7 +3757,27 @@
           <w:sz w:val="21"/>
           <w:szCs w:val="21"/>
         </w:rPr>
-        <w:t>-ai-monitoring-demo/</w:t>
+        <w:t>-</w:t>
+      </w:r>
+      <w:proofErr w:type="spellStart"/>
+      <w:r>
+        <w:rPr>
+          <w:rFonts w:ascii="Courier New" w:eastAsia="Times New Roman" w:hAnsi="Courier New" w:cs="Courier New"/>
+          <w:color w:val="E2E8F0"/>
+          <w:sz w:val="21"/>
+          <w:szCs w:val="21"/>
+        </w:rPr>
+        <w:t>ai</w:t>
+      </w:r>
+      <w:proofErr w:type="spellEnd"/>
+      <w:r>
+        <w:rPr>
+          <w:rFonts w:ascii="Courier New" w:eastAsia="Times New Roman" w:hAnsi="Courier New" w:cs="Courier New"/>
+          <w:color w:val="E2E8F0"/>
+          <w:sz w:val="21"/>
+          <w:szCs w:val="21"/>
+        </w:rPr>
+        <w:t>-monitoring-demo/</w:t>
       </w:r>
     </w:p>
     <w:p>
@@ -3736,7 +3890,6 @@
           <w:szCs w:val="21"/>
         </w:rPr>
       </w:pPr>
-      <w:proofErr w:type="gramStart"/>
       <w:r>
         <w:rPr>
           <w:rFonts w:ascii="Courier New" w:eastAsia="Times New Roman" w:hAnsi="Courier New" w:cs="Courier New"/>
@@ -3744,17 +3897,7 @@
           <w:sz w:val="21"/>
           <w:szCs w:val="21"/>
         </w:rPr>
-        <w:t>│   ├── python/           #</w:t>
-      </w:r>
-      <w:proofErr w:type="gramEnd"/>
-      <w:r>
-        <w:rPr>
-          <w:rFonts w:ascii="Courier New" w:eastAsia="Times New Roman" w:hAnsi="Courier New" w:cs="Courier New"/>
-          <w:color w:val="E2E8F0"/>
-          <w:sz w:val="21"/>
-          <w:szCs w:val="21"/>
-        </w:rPr>
-        <w:t xml:space="preserve"> Python AI Chatbot</w:t>
+        <w:t>│   ├── python/           # Python AI Chatbot</w:t>
       </w:r>
     </w:p>
     <w:p>
@@ -3794,27 +3937,7 @@
           <w:sz w:val="21"/>
           <w:szCs w:val="21"/>
         </w:rPr>
-        <w:t>│   ├── react-crud-</w:t>
-      </w:r>
-      <w:proofErr w:type="gramStart"/>
-      <w:r>
-        <w:rPr>
-          <w:rFonts w:ascii="Courier New" w:eastAsia="Times New Roman" w:hAnsi="Courier New" w:cs="Courier New"/>
-          <w:color w:val="E2E8F0"/>
-          <w:sz w:val="21"/>
-          <w:szCs w:val="21"/>
-        </w:rPr>
-        <w:t>app/   #</w:t>
-      </w:r>
-      <w:proofErr w:type="gramEnd"/>
-      <w:r>
-        <w:rPr>
-          <w:rFonts w:ascii="Courier New" w:eastAsia="Times New Roman" w:hAnsi="Courier New" w:cs="Courier New"/>
-          <w:color w:val="E2E8F0"/>
-          <w:sz w:val="21"/>
-          <w:szCs w:val="21"/>
-        </w:rPr>
-        <w:t xml:space="preserve"> React Frontend</w:t>
+        <w:t>│   ├── react-crud-app/   # React Frontend</w:t>
       </w:r>
     </w:p>
     <w:p>
@@ -3854,7 +3977,6 @@
           <w:sz w:val="21"/>
           <w:szCs w:val="21"/>
         </w:rPr>
-        <w:lastRenderedPageBreak/>
         <w:t xml:space="preserve">│   └── script.sh         # </w:t>
       </w:r>
       <w:r>
@@ -3993,10 +4115,9 @@
           <w:sz w:val="21"/>
           <w:szCs w:val="21"/>
         </w:rPr>
-        <w:t>│       ├── ai-app-</w:t>
-      </w:r>
-      <w:proofErr w:type="spellStart"/>
-      <w:proofErr w:type="gramStart"/>
+        <w:t xml:space="preserve">│       ├── </w:t>
+      </w:r>
+      <w:proofErr w:type="spellStart"/>
       <w:r>
         <w:rPr>
           <w:rFonts w:ascii="Courier New" w:eastAsia="Times New Roman" w:hAnsi="Courier New" w:cs="Courier New"/>
@@ -4004,10 +4125,29 @@
           <w:sz w:val="21"/>
           <w:szCs w:val="21"/>
         </w:rPr>
+        <w:t>ai</w:t>
+      </w:r>
+      <w:proofErr w:type="spellEnd"/>
+      <w:r>
+        <w:rPr>
+          <w:rFonts w:ascii="Courier New" w:eastAsia="Times New Roman" w:hAnsi="Courier New" w:cs="Courier New"/>
+          <w:color w:val="E2E8F0"/>
+          <w:sz w:val="21"/>
+          <w:szCs w:val="21"/>
+        </w:rPr>
+        <w:t>-app-</w:t>
+      </w:r>
+      <w:proofErr w:type="spellStart"/>
+      <w:r>
+        <w:rPr>
+          <w:rFonts w:ascii="Courier New" w:eastAsia="Times New Roman" w:hAnsi="Courier New" w:cs="Courier New"/>
+          <w:color w:val="E2E8F0"/>
+          <w:sz w:val="21"/>
+          <w:szCs w:val="21"/>
+        </w:rPr>
         <w:t>deployment.yaml</w:t>
       </w:r>
       <w:proofErr w:type="spellEnd"/>
-      <w:proofErr w:type="gramEnd"/>
       <w:r>
         <w:rPr>
           <w:rFonts w:ascii="Courier New" w:eastAsia="Times New Roman" w:hAnsi="Courier New" w:cs="Courier New"/>
@@ -4055,27 +4195,7 @@
           <w:sz w:val="21"/>
           <w:szCs w:val="21"/>
         </w:rPr>
-        <w:t>│       ├── k8s-deployment-</w:t>
-      </w:r>
-      <w:proofErr w:type="gramStart"/>
-      <w:r>
-        <w:rPr>
-          <w:rFonts w:ascii="Courier New" w:eastAsia="Times New Roman" w:hAnsi="Courier New" w:cs="Courier New"/>
-          <w:color w:val="E2E8F0"/>
-          <w:sz w:val="21"/>
-          <w:szCs w:val="21"/>
-        </w:rPr>
-        <w:t>api.yaml</w:t>
-      </w:r>
-      <w:proofErr w:type="gramEnd"/>
-      <w:r>
-        <w:rPr>
-          <w:rFonts w:ascii="Courier New" w:eastAsia="Times New Roman" w:hAnsi="Courier New" w:cs="Courier New"/>
-          <w:color w:val="E2E8F0"/>
-          <w:sz w:val="21"/>
-          <w:szCs w:val="21"/>
-        </w:rPr>
-        <w:t xml:space="preserve">     # API K8s config</w:t>
+        <w:t>│       ├── k8s-deployment-api.yaml     # API K8s config</w:t>
       </w:r>
     </w:p>
     <w:p>
@@ -4115,27 +4235,7 @@
           <w:sz w:val="21"/>
           <w:szCs w:val="21"/>
         </w:rPr>
-        <w:t>│       ├── k8s-deployment-</w:t>
-      </w:r>
-      <w:proofErr w:type="gramStart"/>
-      <w:r>
-        <w:rPr>
-          <w:rFonts w:ascii="Courier New" w:eastAsia="Times New Roman" w:hAnsi="Courier New" w:cs="Courier New"/>
-          <w:color w:val="E2E8F0"/>
-          <w:sz w:val="21"/>
-          <w:szCs w:val="21"/>
-        </w:rPr>
-        <w:t>node.yaml</w:t>
-      </w:r>
-      <w:proofErr w:type="gramEnd"/>
-      <w:r>
-        <w:rPr>
-          <w:rFonts w:ascii="Courier New" w:eastAsia="Times New Roman" w:hAnsi="Courier New" w:cs="Courier New"/>
-          <w:color w:val="E2E8F0"/>
-          <w:sz w:val="21"/>
-          <w:szCs w:val="21"/>
-        </w:rPr>
-        <w:t xml:space="preserve">    # Node.js K8s config</w:t>
+        <w:t>│       ├── k8s-deployment-node.yaml    # Node.js K8s config</w:t>
       </w:r>
     </w:p>
     <w:p>
@@ -4218,7 +4318,6 @@
         <w:t xml:space="preserve">│       └── </w:t>
       </w:r>
       <w:proofErr w:type="spellStart"/>
-      <w:proofErr w:type="gramStart"/>
       <w:r>
         <w:rPr>
           <w:rFonts w:ascii="Courier New" w:eastAsia="Times New Roman" w:hAnsi="Courier New" w:cs="Courier New"/>
@@ -4229,7 +4328,6 @@
         <w:t>secrets.yaml</w:t>
       </w:r>
       <w:proofErr w:type="spellEnd"/>
-      <w:proofErr w:type="gramEnd"/>
       <w:r>
         <w:rPr>
           <w:rFonts w:ascii="Courier New" w:eastAsia="Times New Roman" w:hAnsi="Courier New" w:cs="Courier New"/>
@@ -4518,7 +4616,6 @@
         <w:t>-helm-</w:t>
       </w:r>
       <w:proofErr w:type="spellStart"/>
-      <w:proofErr w:type="gramStart"/>
       <w:r>
         <w:rPr>
           <w:rFonts w:ascii="Courier New" w:eastAsia="Times New Roman" w:hAnsi="Courier New" w:cs="Courier New"/>
@@ -4529,7 +4626,6 @@
         <w:t>values.yaml</w:t>
       </w:r>
       <w:proofErr w:type="spellEnd"/>
-      <w:proofErr w:type="gramEnd"/>
       <w:r>
         <w:rPr>
           <w:rFonts w:ascii="Courier New" w:eastAsia="Times New Roman" w:hAnsi="Courier New" w:cs="Courier New"/>
@@ -4537,8 +4633,19 @@
           <w:sz w:val="21"/>
           <w:szCs w:val="21"/>
         </w:rPr>
-        <w:t xml:space="preserve">    # PostgreSQL config</w:t>
-      </w:r>
+        <w:t xml:space="preserve">    # PostgreSQL </w:t>
+      </w:r>
+      <w:proofErr w:type="spellStart"/>
+      <w:r>
+        <w:rPr>
+          <w:rFonts w:ascii="Courier New" w:eastAsia="Times New Roman" w:hAnsi="Courier New" w:cs="Courier New"/>
+          <w:color w:val="E2E8F0"/>
+          <w:sz w:val="21"/>
+          <w:szCs w:val="21"/>
+        </w:rPr>
+        <w:t>config</w:t>
+      </w:r>
+      <w:proofErr w:type="spellEnd"/>
     </w:p>
     <w:p>
       <w:pPr>
@@ -4817,6 +4924,7 @@
           <w:rFonts w:ascii="Segoe UI" w:eastAsia="Times New Roman" w:hAnsi="Segoe UI" w:cs="Segoe UI"/>
           <w:lang w:val="en"/>
         </w:rPr>
+        <w:lastRenderedPageBreak/>
         <w:t>Review and Configure the Build Script</w:t>
       </w:r>
     </w:p>
@@ -5011,7 +5119,6 @@
           <w:rFonts w:ascii="Segoe UI" w:eastAsia="Times New Roman" w:hAnsi="Segoe UI" w:cs="Segoe UI"/>
           <w:lang w:val="en"/>
         </w:rPr>
-        <w:lastRenderedPageBreak/>
         <w:t>Build Docker images for all three applications</w:t>
       </w:r>
     </w:p>
@@ -5292,18 +5399,12 @@
           <w:lang w:val="en"/>
         </w:rPr>
       </w:pPr>
-      <w:r>
-        <w:rPr>
-          <w:lang w:val="en"/>
-        </w:rPr>
-        <w:t>cd</w:t>
-      </w:r>
       <w:proofErr w:type="gramStart"/>
       <w:r>
         <w:rPr>
           <w:lang w:val="en"/>
         </w:rPr>
-        <w:t xml:space="preserve"> ..</w:t>
+        <w:t>cd ..</w:t>
       </w:r>
       <w:proofErr w:type="gramEnd"/>
       <w:r>
@@ -5349,21 +5450,12 @@
           <w:lang w:val="en"/>
         </w:rPr>
       </w:pPr>
-      <w:proofErr w:type="gramStart"/>
-      <w:r>
-        <w:rPr>
-          <w:rFonts w:ascii="Segoe UI" w:eastAsia="Times New Roman" w:hAnsi="Segoe UI" w:cs="Segoe UI"/>
-          <w:lang w:val="en"/>
-        </w:rPr>
-        <w:t>Review</w:t>
-      </w:r>
-      <w:proofErr w:type="gramEnd"/>
-      <w:r>
-        <w:rPr>
-          <w:rFonts w:ascii="Segoe UI" w:eastAsia="Times New Roman" w:hAnsi="Segoe UI" w:cs="Segoe UI"/>
-          <w:lang w:val="en"/>
-        </w:rPr>
-        <w:t xml:space="preserve"> Database Initialization Script</w:t>
+      <w:r>
+        <w:rPr>
+          <w:rFonts w:ascii="Segoe UI" w:eastAsia="Times New Roman" w:hAnsi="Segoe UI" w:cs="Segoe UI"/>
+          <w:lang w:val="en"/>
+        </w:rPr>
+        <w:t>Review Database Initialization Script</w:t>
       </w:r>
     </w:p>
     <w:p>
@@ -5591,6 +5683,7 @@
           <w:rFonts w:ascii="Segoe UI" w:eastAsia="Times New Roman" w:hAnsi="Segoe UI" w:cs="Segoe UI"/>
           <w:lang w:val="en"/>
         </w:rPr>
+        <w:lastRenderedPageBreak/>
         <w:t>Initialize the Database</w:t>
       </w:r>
     </w:p>
@@ -5635,77 +5728,49 @@
         <w:rPr>
           <w:lang w:val="en"/>
         </w:rPr>
-        <w:t xml:space="preserve"> get pods -</w:t>
+        <w:t xml:space="preserve"> get pods -n database -l app.kubernetes.io/name=</w:t>
+      </w:r>
+      <w:proofErr w:type="spellStart"/>
+      <w:r>
+        <w:rPr>
+          <w:lang w:val="en"/>
+        </w:rPr>
+        <w:t>postgresql</w:t>
+      </w:r>
+      <w:proofErr w:type="spellEnd"/>
+      <w:r>
+        <w:rPr>
+          <w:lang w:val="en"/>
+        </w:rPr>
+        <w:t xml:space="preserve"> -o </w:t>
+      </w:r>
+      <w:proofErr w:type="spellStart"/>
+      <w:r>
+        <w:rPr>
+          <w:lang w:val="en"/>
+        </w:rPr>
+        <w:t>jsonpath</w:t>
+      </w:r>
+      <w:proofErr w:type="spellEnd"/>
+      <w:r>
+        <w:rPr>
+          <w:lang w:val="en"/>
+        </w:rPr>
+        <w:t>='{.</w:t>
       </w:r>
       <w:proofErr w:type="gramStart"/>
       <w:r>
         <w:rPr>
           <w:lang w:val="en"/>
         </w:rPr>
-        <w:t>n database</w:t>
+        <w:t>items[</w:t>
       </w:r>
       <w:proofErr w:type="gramEnd"/>
       <w:r>
         <w:rPr>
           <w:lang w:val="en"/>
         </w:rPr>
-        <w:t xml:space="preserve"> -l app.kubernetes.io/name=</w:t>
-      </w:r>
-      <w:proofErr w:type="spellStart"/>
-      <w:r>
-        <w:rPr>
-          <w:lang w:val="en"/>
-        </w:rPr>
-        <w:t>postgresql</w:t>
-      </w:r>
-      <w:proofErr w:type="spellEnd"/>
-      <w:r>
-        <w:rPr>
-          <w:lang w:val="en"/>
-        </w:rPr>
-        <w:t xml:space="preserve"> -o </w:t>
-      </w:r>
-      <w:proofErr w:type="spellStart"/>
-      <w:r>
-        <w:rPr>
-          <w:lang w:val="en"/>
-        </w:rPr>
-        <w:t>jsonpath</w:t>
-      </w:r>
-      <w:proofErr w:type="spellEnd"/>
-      <w:r>
-        <w:rPr>
-          <w:lang w:val="en"/>
-        </w:rPr>
-        <w:t>='</w:t>
-      </w:r>
-      <w:proofErr w:type="gramStart"/>
-      <w:r>
-        <w:rPr>
-          <w:lang w:val="en"/>
-        </w:rPr>
-        <w:t>{.items</w:t>
-      </w:r>
-      <w:proofErr w:type="gramEnd"/>
-      <w:r>
-        <w:rPr>
-          <w:lang w:val="en"/>
-        </w:rPr>
-        <w:t>[0</w:t>
-      </w:r>
-      <w:proofErr w:type="gramStart"/>
-      <w:r>
-        <w:rPr>
-          <w:lang w:val="en"/>
-        </w:rPr>
-        <w:t>].metadata.name</w:t>
-      </w:r>
-      <w:proofErr w:type="gramEnd"/>
-      <w:r>
-        <w:rPr>
-          <w:lang w:val="en"/>
-        </w:rPr>
-        <w:t>}')</w:t>
+        <w:t>0].metadata.name}')</w:t>
       </w:r>
     </w:p>
     <w:p>
@@ -5752,7 +5817,21 @@
         <w:rPr>
           <w:lang w:val="en"/>
         </w:rPr>
-        <w:t xml:space="preserve"> cp </w:t>
+        <w:t xml:space="preserve"> </w:t>
+      </w:r>
+      <w:proofErr w:type="spellStart"/>
+      <w:r>
+        <w:rPr>
+          <w:lang w:val="en"/>
+        </w:rPr>
+        <w:t>cp</w:t>
+      </w:r>
+      <w:proofErr w:type="spellEnd"/>
+      <w:r>
+        <w:rPr>
+          <w:lang w:val="en"/>
+        </w:rPr>
+        <w:t xml:space="preserve"> </w:t>
       </w:r>
       <w:proofErr w:type="spellStart"/>
       <w:r>
@@ -6091,21 +6170,12 @@
           <w:lang w:val="en"/>
         </w:rPr>
       </w:pPr>
-      <w:proofErr w:type="gramStart"/>
       <w:r>
         <w:rPr>
           <w:rFonts w:ascii="Segoe UI" w:hAnsi="Segoe UI" w:cs="Segoe UI"/>
           <w:lang w:val="en"/>
         </w:rPr>
-        <w:t>Your applications</w:t>
-      </w:r>
-      <w:proofErr w:type="gramEnd"/>
-      <w:r>
-        <w:rPr>
-          <w:rFonts w:ascii="Segoe UI" w:hAnsi="Segoe UI" w:cs="Segoe UI"/>
-          <w:lang w:val="en"/>
-        </w:rPr>
-        <w:t xml:space="preserve"> need to know how to connect to PostgreSQL:</w:t>
+        <w:t>Your applications need to know how to connect to PostgreSQL:</w:t>
       </w:r>
     </w:p>
     <w:p>
@@ -6166,19 +6236,9 @@
           <w:rFonts w:ascii="Segoe UI" w:eastAsia="Times New Roman" w:hAnsi="Segoe UI" w:cs="Segoe UI"/>
           <w:lang w:val="en"/>
         </w:rPr>
-        <w:t>appsettings.</w:t>
-      </w:r>
-      <w:proofErr w:type="gramStart"/>
-      <w:r>
-        <w:rPr>
-          <w:rStyle w:val="Strong"/>
-          <w:rFonts w:ascii="Segoe UI" w:eastAsia="Times New Roman" w:hAnsi="Segoe UI" w:cs="Segoe UI"/>
-          <w:lang w:val="en"/>
-        </w:rPr>
-        <w:t>test.json</w:t>
-      </w:r>
-      <w:proofErr w:type="spellEnd"/>
-      <w:proofErr w:type="gramEnd"/>
+        <w:t>appsettings.test.json</w:t>
+      </w:r>
+      <w:proofErr w:type="spellEnd"/>
       <w:r>
         <w:rPr>
           <w:rStyle w:val="Strong"/>
@@ -6211,7 +6271,6 @@
         </w:rPr>
       </w:pPr>
       <w:proofErr w:type="spellStart"/>
-      <w:proofErr w:type="gramStart"/>
       <w:r>
         <w:rPr>
           <w:rStyle w:val="Strong"/>
@@ -6221,7 +6280,6 @@
         <w:t>secrets.yaml</w:t>
       </w:r>
       <w:proofErr w:type="spellEnd"/>
-      <w:proofErr w:type="gramEnd"/>
       <w:r>
         <w:rPr>
           <w:rStyle w:val="Strong"/>
@@ -6318,18 +6376,12 @@
           <w:lang w:val="en"/>
         </w:rPr>
       </w:pPr>
-      <w:r>
-        <w:rPr>
-          <w:lang w:val="en"/>
-        </w:rPr>
-        <w:t>cd</w:t>
-      </w:r>
       <w:proofErr w:type="gramStart"/>
       <w:r>
         <w:rPr>
           <w:lang w:val="en"/>
         </w:rPr>
-        <w:t xml:space="preserve"> ..</w:t>
+        <w:t>cd ..</w:t>
       </w:r>
       <w:proofErr w:type="gramEnd"/>
       <w:r>
@@ -6572,7 +6624,29 @@
           <w:szCs w:val="21"/>
           <w:lang w:val="en"/>
         </w:rPr>
-        <w:t>cat app/ai-app-</w:t>
+        <w:t>cat app/</w:t>
+      </w:r>
+      <w:proofErr w:type="spellStart"/>
+      <w:r>
+        <w:rPr>
+          <w:rFonts w:ascii="Courier New" w:eastAsia="Times New Roman" w:hAnsi="Courier New" w:cs="Courier New"/>
+          <w:color w:val="E2E8F0"/>
+          <w:sz w:val="21"/>
+          <w:szCs w:val="21"/>
+          <w:lang w:val="en"/>
+        </w:rPr>
+        <w:t>ai</w:t>
+      </w:r>
+      <w:proofErr w:type="spellEnd"/>
+      <w:r>
+        <w:rPr>
+          <w:rFonts w:ascii="Courier New" w:eastAsia="Times New Roman" w:hAnsi="Courier New" w:cs="Courier New"/>
+          <w:color w:val="E2E8F0"/>
+          <w:sz w:val="21"/>
+          <w:szCs w:val="21"/>
+          <w:lang w:val="en"/>
+        </w:rPr>
+        <w:t>-app-</w:t>
       </w:r>
       <w:proofErr w:type="spellStart"/>
       <w:r>
@@ -6658,6 +6732,7 @@
           <w:szCs w:val="21"/>
           <w:lang w:val="en"/>
         </w:rPr>
+        <w:lastRenderedPageBreak/>
         <w:t># Review the frontend deployment</w:t>
       </w:r>
     </w:p>
@@ -6892,7 +6967,6 @@
         <w:divId w:val="1374883305"/>
       </w:pPr>
       <w:r>
-        <w:lastRenderedPageBreak/>
         <w:t># Generate and apply application configuration secret</w:t>
       </w:r>
     </w:p>
@@ -6902,73 +6976,71 @@
         <w:divId w:val="1374883305"/>
       </w:pPr>
       <w:proofErr w:type="spellStart"/>
+      <w:proofErr w:type="gramStart"/>
       <w:r>
         <w:t>jq</w:t>
       </w:r>
       <w:proofErr w:type="spellEnd"/>
+      <w:proofErr w:type="gramEnd"/>
       <w:r>
         <w:t xml:space="preserve"> '.' </w:t>
       </w:r>
       <w:proofErr w:type="spellStart"/>
       <w:r>
-        <w:t>appsettings.</w:t>
-      </w:r>
+        <w:t>appsettings.test.json</w:t>
+      </w:r>
+      <w:proofErr w:type="spellEnd"/>
+      <w:r>
+        <w:t xml:space="preserve"> &gt; </w:t>
+      </w:r>
+      <w:proofErr w:type="spellStart"/>
+      <w:r>
+        <w:t>appsettings.json</w:t>
+      </w:r>
+      <w:proofErr w:type="spellEnd"/>
+    </w:p>
+    <w:p>
+      <w:pPr>
+        <w:pStyle w:val="HTMLPreformatted"/>
+        <w:divId w:val="1374883305"/>
+      </w:pPr>
       <w:proofErr w:type="gramStart"/>
       <w:r>
-        <w:t>test.json</w:t>
-      </w:r>
-      <w:proofErr w:type="spellEnd"/>
+        <w:t>export</w:t>
+      </w:r>
       <w:proofErr w:type="gramEnd"/>
       <w:r>
-        <w:t xml:space="preserve"> &gt; </w:t>
-      </w:r>
+        <w:t xml:space="preserve"> appSettingsBase64=$(cat "</w:t>
+      </w:r>
+      <w:proofErr w:type="spellStart"/>
+      <w:r>
+        <w:t>appsettings.json</w:t>
+      </w:r>
+      <w:proofErr w:type="spellEnd"/>
+      <w:r>
+        <w:t>" | base64 -w 0)</w:t>
+      </w:r>
+    </w:p>
+    <w:p>
+      <w:pPr>
+        <w:pStyle w:val="HTMLPreformatted"/>
+        <w:divId w:val="1374883305"/>
+      </w:pPr>
       <w:proofErr w:type="spellStart"/>
       <w:proofErr w:type="gramStart"/>
       <w:r>
-        <w:t>appsettings.json</w:t>
+        <w:t>envsubst</w:t>
       </w:r>
       <w:proofErr w:type="spellEnd"/>
       <w:proofErr w:type="gramEnd"/>
-    </w:p>
-    <w:p>
-      <w:pPr>
-        <w:pStyle w:val="HTMLPreformatted"/>
-        <w:divId w:val="1374883305"/>
-      </w:pPr>
-      <w:r>
-        <w:t>export appSettingsBase64=$(cat "</w:t>
-      </w:r>
-      <w:proofErr w:type="spellStart"/>
-      <w:proofErr w:type="gramStart"/>
-      <w:r>
-        <w:t>appsettings.json</w:t>
-      </w:r>
-      <w:proofErr w:type="spellEnd"/>
-      <w:proofErr w:type="gramEnd"/>
-      <w:r>
-        <w:t>" | base64 -w 0)</w:t>
-      </w:r>
-    </w:p>
-    <w:p>
-      <w:pPr>
-        <w:pStyle w:val="HTMLPreformatted"/>
-        <w:divId w:val="1374883305"/>
-      </w:pPr>
-      <w:proofErr w:type="spellStart"/>
-      <w:r>
-        <w:t>envsubst</w:t>
-      </w:r>
-      <w:proofErr w:type="spellEnd"/>
       <w:r>
         <w:t xml:space="preserve"> &lt; </w:t>
       </w:r>
       <w:proofErr w:type="spellStart"/>
-      <w:proofErr w:type="gramStart"/>
       <w:r>
         <w:t>secret.yaml</w:t>
       </w:r>
       <w:proofErr w:type="spellEnd"/>
-      <w:proofErr w:type="gramEnd"/>
       <w:r>
         <w:t xml:space="preserve"> &gt; app/secret-</w:t>
       </w:r>
@@ -7083,7 +7155,21 @@
         <w:rPr>
           <w:lang w:val="en"/>
         </w:rPr>
-        <w:t xml:space="preserve"> apply -f app/ai-app-</w:t>
+        <w:t xml:space="preserve"> apply -f app/</w:t>
+      </w:r>
+      <w:proofErr w:type="spellStart"/>
+      <w:r>
+        <w:rPr>
+          <w:lang w:val="en"/>
+        </w:rPr>
+        <w:t>ai</w:t>
+      </w:r>
+      <w:proofErr w:type="spellEnd"/>
+      <w:r>
+        <w:rPr>
+          <w:lang w:val="en"/>
+        </w:rPr>
+        <w:t>-app-</w:t>
       </w:r>
       <w:proofErr w:type="spellStart"/>
       <w:r>
@@ -7270,6 +7356,12 @@
           <w:lang w:val="en"/>
         </w:rPr>
       </w:pPr>
+      <w:r>
+        <w:rPr>
+          <w:lang w:val="en"/>
+        </w:rPr>
+        <w:t>NAME                          READY   STATUS    RESTARTS        AGE</w:t>
+      </w:r>
     </w:p>
     <w:p>
       <w:pPr>
@@ -7279,6 +7371,76 @@
           <w:lang w:val="en"/>
         </w:rPr>
       </w:pPr>
+      <w:proofErr w:type="gramStart"/>
+      <w:r>
+        <w:rPr>
+          <w:lang w:val="en"/>
+        </w:rPr>
+        <w:t>ai-chatbot-79854c5967-vjf95</w:t>
+      </w:r>
+      <w:proofErr w:type="gramEnd"/>
+      <w:r>
+        <w:rPr>
+          <w:lang w:val="en"/>
+        </w:rPr>
+        <w:t xml:space="preserve">   1/1     Running   1 (4m51s ago)   21h</w:t>
+      </w:r>
+    </w:p>
+    <w:p>
+      <w:pPr>
+        <w:pStyle w:val="HTMLPreformatted"/>
+        <w:divId w:val="1374883305"/>
+        <w:rPr>
+          <w:lang w:val="en"/>
+        </w:rPr>
+      </w:pPr>
+      <w:proofErr w:type="gramStart"/>
+      <w:r>
+        <w:rPr>
+          <w:lang w:val="en"/>
+        </w:rPr>
+        <w:t>backend-api-76f64b8b4-qjp2d</w:t>
+      </w:r>
+      <w:proofErr w:type="gramEnd"/>
+      <w:r>
+        <w:rPr>
+          <w:lang w:val="en"/>
+        </w:rPr>
+        <w:t xml:space="preserve">   1/1     Running   1 (4m51s ago)   21h</w:t>
+      </w:r>
+    </w:p>
+    <w:p>
+      <w:pPr>
+        <w:pStyle w:val="HTMLPreformatted"/>
+        <w:divId w:val="1374883305"/>
+        <w:rPr>
+          <w:lang w:val="en"/>
+        </w:rPr>
+      </w:pPr>
+      <w:proofErr w:type="gramStart"/>
+      <w:r>
+        <w:rPr>
+          <w:lang w:val="en"/>
+        </w:rPr>
+        <w:lastRenderedPageBreak/>
+        <w:t>frontend-66c6944597-jvwq6</w:t>
+      </w:r>
+      <w:proofErr w:type="gramEnd"/>
+      <w:r>
+        <w:rPr>
+          <w:lang w:val="en"/>
+        </w:rPr>
+        <w:t xml:space="preserve">     1/1     Running   1 (4m51s ago)   21h</w:t>
+      </w:r>
+    </w:p>
+    <w:p>
+      <w:pPr>
+        <w:pStyle w:val="HTMLPreformatted"/>
+        <w:divId w:val="1374883305"/>
+        <w:rPr>
+          <w:lang w:val="en"/>
+        </w:rPr>
+      </w:pPr>
       <w:r>
         <w:rPr>
           <w:lang w:val="en"/>
@@ -7317,6 +7479,56 @@
           <w:lang w:val="en"/>
         </w:rPr>
       </w:pPr>
+      <w:proofErr w:type="spellStart"/>
+      <w:proofErr w:type="gramStart"/>
+      <w:r>
+        <w:rPr>
+          <w:lang w:val="en"/>
+        </w:rPr>
+        <w:t>ai</w:t>
+      </w:r>
+      <w:proofErr w:type="spellEnd"/>
+      <w:r>
+        <w:rPr>
+          <w:lang w:val="en"/>
+        </w:rPr>
+        <w:t>-</w:t>
+      </w:r>
+      <w:proofErr w:type="spellStart"/>
+      <w:r>
+        <w:rPr>
+          <w:lang w:val="en"/>
+        </w:rPr>
+        <w:t>chatbot</w:t>
+      </w:r>
+      <w:proofErr w:type="spellEnd"/>
+      <w:r>
+        <w:rPr>
+          <w:lang w:val="en"/>
+        </w:rPr>
+        <w:t>-service</w:t>
+      </w:r>
+      <w:proofErr w:type="gramEnd"/>
+      <w:r>
+        <w:rPr>
+          <w:lang w:val="en"/>
+        </w:rPr>
+        <w:t xml:space="preserve">   </w:t>
+      </w:r>
+      <w:proofErr w:type="spellStart"/>
+      <w:r>
+        <w:rPr>
+          <w:lang w:val="en"/>
+        </w:rPr>
+        <w:t>ClusterIP</w:t>
+      </w:r>
+      <w:proofErr w:type="spellEnd"/>
+      <w:r>
+        <w:rPr>
+          <w:lang w:val="en"/>
+        </w:rPr>
+        <w:t xml:space="preserve">   10.43.167.239   &lt;none&gt;        80/TCP         22h</w:t>
+      </w:r>
     </w:p>
     <w:p>
       <w:pPr>
@@ -7326,6 +7538,127 @@
           <w:lang w:val="en"/>
         </w:rPr>
       </w:pPr>
+      <w:proofErr w:type="gramStart"/>
+      <w:r>
+        <w:rPr>
+          <w:lang w:val="en"/>
+        </w:rPr>
+        <w:t>backend-</w:t>
+      </w:r>
+      <w:proofErr w:type="spellStart"/>
+      <w:r>
+        <w:rPr>
+          <w:lang w:val="en"/>
+        </w:rPr>
+        <w:t>api</w:t>
+      </w:r>
+      <w:proofErr w:type="spellEnd"/>
+      <w:proofErr w:type="gramEnd"/>
+      <w:r>
+        <w:rPr>
+          <w:lang w:val="en"/>
+        </w:rPr>
+        <w:t xml:space="preserve">          </w:t>
+      </w:r>
+      <w:proofErr w:type="spellStart"/>
+      <w:r>
+        <w:rPr>
+          <w:lang w:val="en"/>
+        </w:rPr>
+        <w:t>NodePort</w:t>
+      </w:r>
+      <w:proofErr w:type="spellEnd"/>
+      <w:r>
+        <w:rPr>
+          <w:lang w:val="en"/>
+        </w:rPr>
+        <w:t xml:space="preserve">    10.43.40.255    &lt;none&gt;        80:31080/TCP   22h</w:t>
+      </w:r>
+    </w:p>
+    <w:p>
+      <w:pPr>
+        <w:pStyle w:val="HTMLPreformatted"/>
+        <w:divId w:val="1374883305"/>
+        <w:rPr>
+          <w:lang w:val="en"/>
+        </w:rPr>
+      </w:pPr>
+      <w:proofErr w:type="gramStart"/>
+      <w:r>
+        <w:rPr>
+          <w:lang w:val="en"/>
+        </w:rPr>
+        <w:t>frontend</w:t>
+      </w:r>
+      <w:proofErr w:type="gramEnd"/>
+      <w:r>
+        <w:rPr>
+          <w:lang w:val="en"/>
+        </w:rPr>
+        <w:t xml:space="preserve">             </w:t>
+      </w:r>
+      <w:proofErr w:type="spellStart"/>
+      <w:r>
+        <w:rPr>
+          <w:lang w:val="en"/>
+        </w:rPr>
+        <w:t>ClusterIP</w:t>
+      </w:r>
+      <w:proofErr w:type="spellEnd"/>
+      <w:r>
+        <w:rPr>
+          <w:lang w:val="en"/>
+        </w:rPr>
+        <w:t xml:space="preserve">   10.43.178.61    &lt;none&gt;        80/TCP         22h</w:t>
+      </w:r>
+    </w:p>
+    <w:p>
+      <w:pPr>
+        <w:pStyle w:val="HTMLPreformatted"/>
+        <w:divId w:val="1374883305"/>
+        <w:rPr>
+          <w:lang w:val="en"/>
+        </w:rPr>
+      </w:pPr>
+      <w:proofErr w:type="spellStart"/>
+      <w:proofErr w:type="gramStart"/>
+      <w:r>
+        <w:rPr>
+          <w:lang w:val="en"/>
+        </w:rPr>
+        <w:t>kubernetes</w:t>
+      </w:r>
+      <w:proofErr w:type="spellEnd"/>
+      <w:proofErr w:type="gramEnd"/>
+      <w:r>
+        <w:rPr>
+          <w:lang w:val="en"/>
+        </w:rPr>
+        <w:t xml:space="preserve">           </w:t>
+      </w:r>
+      <w:proofErr w:type="spellStart"/>
+      <w:r>
+        <w:rPr>
+          <w:lang w:val="en"/>
+        </w:rPr>
+        <w:t>ClusterIP</w:t>
+      </w:r>
+      <w:proofErr w:type="spellEnd"/>
+      <w:r>
+        <w:rPr>
+          <w:lang w:val="en"/>
+        </w:rPr>
+        <w:t xml:space="preserve">   10.43.0.1       &lt;none&gt;        443/TCP        24h</w:t>
+      </w:r>
+    </w:p>
+    <w:p>
+      <w:pPr>
+        <w:pStyle w:val="HTMLPreformatted"/>
+        <w:divId w:val="1374883305"/>
+        <w:rPr>
+          <w:lang w:val="en"/>
+        </w:rPr>
+      </w:pPr>
       <w:r>
         <w:rPr>
           <w:lang w:val="en"/>
@@ -7353,8 +7686,16 @@
         <w:rPr>
           <w:lang w:val="en"/>
         </w:rPr>
-        <w:t xml:space="preserve"> rollout status deployment/ai-chatbot</w:t>
-      </w:r>
+        <w:t xml:space="preserve"> rollout status deployment/</w:t>
+      </w:r>
+      <w:proofErr w:type="spellStart"/>
+      <w:r>
+        <w:rPr>
+          <w:lang w:val="en"/>
+        </w:rPr>
+        <w:t>ai-chatbot</w:t>
+      </w:r>
+      <w:proofErr w:type="spellEnd"/>
     </w:p>
     <w:p>
       <w:pPr>
@@ -7585,7 +7926,6 @@
           <w:szCs w:val="36"/>
           <w:lang w:val="en"/>
         </w:rPr>
-        <w:lastRenderedPageBreak/>
         <w:t>Step 7: Verify Everything Works</w:t>
       </w:r>
     </w:p>
@@ -7877,6 +8217,7 @@
         </w:rPr>
       </w:pPr>
       <w:proofErr w:type="spellStart"/>
+      <w:proofErr w:type="gramStart"/>
       <w:r>
         <w:rPr>
           <w:rFonts w:ascii="Courier New" w:eastAsia="Times New Roman" w:hAnsi="Courier New" w:cs="Courier New"/>
@@ -7888,6 +8229,7 @@
         <w:t>kubectl</w:t>
       </w:r>
       <w:proofErr w:type="spellEnd"/>
+      <w:proofErr w:type="gramEnd"/>
       <w:r>
         <w:rPr>
           <w:rFonts w:ascii="Courier New" w:eastAsia="Times New Roman" w:hAnsi="Courier New" w:cs="Courier New"/>
@@ -7929,7 +8271,6 @@
           <w:lang w:val="en"/>
         </w:rPr>
       </w:pPr>
-      <w:proofErr w:type="spellStart"/>
       <w:r>
         <w:rPr>
           <w:rFonts w:ascii="Courier New" w:eastAsia="Times New Roman" w:hAnsi="Courier New" w:cs="Courier New"/>
@@ -7938,34 +8279,12 @@
           <w:szCs w:val="21"/>
           <w:lang w:val="en"/>
         </w:rPr>
-        <w:t>kubectl</w:t>
-      </w:r>
-      <w:proofErr w:type="spellEnd"/>
-      <w:r>
-        <w:rPr>
-          <w:rFonts w:ascii="Courier New" w:eastAsia="Times New Roman" w:hAnsi="Courier New" w:cs="Courier New"/>
-          <w:color w:val="E2E8F0"/>
-          <w:sz w:val="21"/>
-          <w:szCs w:val="21"/>
-          <w:lang w:val="en"/>
-        </w:rPr>
-        <w:t xml:space="preserve"> get pods -</w:t>
-      </w:r>
-      <w:proofErr w:type="gramStart"/>
-      <w:r>
-        <w:rPr>
-          <w:rFonts w:ascii="Courier New" w:eastAsia="Times New Roman" w:hAnsi="Courier New" w:cs="Courier New"/>
-          <w:color w:val="E2E8F0"/>
-          <w:sz w:val="21"/>
-          <w:szCs w:val="21"/>
-          <w:lang w:val="en"/>
-        </w:rPr>
-        <w:t>n database</w:t>
-      </w:r>
-      <w:proofErr w:type="gramEnd"/>
-    </w:p>
-    <w:p>
-      <w:pPr>
+        <w:t>NAME                          READY   STATUS    RESTARTS        AGE</w:t>
+      </w:r>
+    </w:p>
+    <w:p>
+      <w:pPr>
+        <w:shd w:val="clear" w:color="auto" w:fill="2D3748"/>
         <w:tabs>
           <w:tab w:val="left" w:pos="916"/>
           <w:tab w:val="left" w:pos="1832"/>
@@ -7984,6 +8303,7 @@
           <w:tab w:val="left" w:pos="13740"/>
           <w:tab w:val="left" w:pos="14656"/>
         </w:tabs>
+        <w:spacing w:before="225" w:after="225"/>
         <w:rPr>
           <w:rFonts w:ascii="Courier New" w:eastAsia="Times New Roman" w:hAnsi="Courier New" w:cs="Courier New"/>
           <w:color w:val="E2E8F0"/>
@@ -7992,10 +8312,32 @@
           <w:lang w:val="en"/>
         </w:rPr>
       </w:pPr>
-    </w:p>
-    <w:p>
-      <w:pPr>
-        <w:shd w:val="clear" w:color="auto" w:fill="FFFFFF"/>
+      <w:proofErr w:type="gramStart"/>
+      <w:r>
+        <w:rPr>
+          <w:rFonts w:ascii="Courier New" w:eastAsia="Times New Roman" w:hAnsi="Courier New" w:cs="Courier New"/>
+          <w:color w:val="E2E8F0"/>
+          <w:sz w:val="21"/>
+          <w:szCs w:val="21"/>
+          <w:lang w:val="en"/>
+        </w:rPr>
+        <w:t>ai-chatbot-79854c5967-vjf95</w:t>
+      </w:r>
+      <w:proofErr w:type="gramEnd"/>
+      <w:r>
+        <w:rPr>
+          <w:rFonts w:ascii="Courier New" w:eastAsia="Times New Roman" w:hAnsi="Courier New" w:cs="Courier New"/>
+          <w:color w:val="E2E8F0"/>
+          <w:sz w:val="21"/>
+          <w:szCs w:val="21"/>
+          <w:lang w:val="en"/>
+        </w:rPr>
+        <w:t xml:space="preserve">   1/1     Running   1 (5m38s ago)   21h</w:t>
+      </w:r>
+    </w:p>
+    <w:p>
+      <w:pPr>
+        <w:shd w:val="clear" w:color="auto" w:fill="2D3748"/>
         <w:tabs>
           <w:tab w:val="left" w:pos="916"/>
           <w:tab w:val="left" w:pos="1832"/>
@@ -8014,29 +8356,36 @@
           <w:tab w:val="left" w:pos="13740"/>
           <w:tab w:val="left" w:pos="14656"/>
         </w:tabs>
-        <w:spacing w:before="375" w:after="225"/>
-        <w:outlineLvl w:val="2"/>
-        <w:rPr>
-          <w:rFonts w:ascii="Segoe UI" w:eastAsia="Times New Roman" w:hAnsi="Segoe UI" w:cs="Segoe UI"/>
-          <w:b/>
-          <w:bCs/>
-          <w:color w:val="4A5568"/>
-          <w:sz w:val="27"/>
-          <w:szCs w:val="27"/>
-          <w:lang w:val="en"/>
-        </w:rPr>
-      </w:pPr>
-      <w:r>
-        <w:rPr>
-          <w:rFonts w:ascii="Segoe UI" w:eastAsia="Times New Roman" w:hAnsi="Segoe UI" w:cs="Segoe UI"/>
-          <w:b/>
-          <w:bCs/>
-          <w:color w:val="4A5568"/>
-          <w:sz w:val="27"/>
-          <w:szCs w:val="27"/>
-          <w:lang w:val="en"/>
-        </w:rPr>
-        <w:t>Verify from UI (Frontend)</w:t>
+        <w:spacing w:before="225" w:after="225"/>
+        <w:rPr>
+          <w:rFonts w:ascii="Courier New" w:eastAsia="Times New Roman" w:hAnsi="Courier New" w:cs="Courier New"/>
+          <w:color w:val="E2E8F0"/>
+          <w:sz w:val="21"/>
+          <w:szCs w:val="21"/>
+          <w:lang w:val="en"/>
+        </w:rPr>
+      </w:pPr>
+      <w:proofErr w:type="gramStart"/>
+      <w:r>
+        <w:rPr>
+          <w:rFonts w:ascii="Courier New" w:eastAsia="Times New Roman" w:hAnsi="Courier New" w:cs="Courier New"/>
+          <w:color w:val="E2E8F0"/>
+          <w:sz w:val="21"/>
+          <w:szCs w:val="21"/>
+          <w:lang w:val="en"/>
+        </w:rPr>
+        <w:t>backend-api-76f64b8b4-qjp2d</w:t>
+      </w:r>
+      <w:proofErr w:type="gramEnd"/>
+      <w:r>
+        <w:rPr>
+          <w:rFonts w:ascii="Courier New" w:eastAsia="Times New Roman" w:hAnsi="Courier New" w:cs="Courier New"/>
+          <w:color w:val="E2E8F0"/>
+          <w:sz w:val="21"/>
+          <w:szCs w:val="21"/>
+          <w:lang w:val="en"/>
+        </w:rPr>
+        <w:t xml:space="preserve">   1/1     Running   1 (5m38s ago)   21h</w:t>
       </w:r>
     </w:p>
     <w:p>
@@ -8069,6 +8418,7 @@
           <w:lang w:val="en"/>
         </w:rPr>
       </w:pPr>
+      <w:proofErr w:type="gramStart"/>
       <w:r>
         <w:rPr>
           <w:rFonts w:ascii="Courier New" w:eastAsia="Times New Roman" w:hAnsi="Courier New" w:cs="Courier New"/>
@@ -8077,7 +8427,18 @@
           <w:szCs w:val="21"/>
           <w:lang w:val="en"/>
         </w:rPr>
-        <w:t># Use Port-forward</w:t>
+        <w:t>frontend-66c6944597-jvwq6</w:t>
+      </w:r>
+      <w:proofErr w:type="gramEnd"/>
+      <w:r>
+        <w:rPr>
+          <w:rFonts w:ascii="Courier New" w:eastAsia="Times New Roman" w:hAnsi="Courier New" w:cs="Courier New"/>
+          <w:color w:val="E2E8F0"/>
+          <w:sz w:val="21"/>
+          <w:szCs w:val="21"/>
+          <w:lang w:val="en"/>
+        </w:rPr>
+        <w:t xml:space="preserve">     1/1     Running   1 (5m38s ago)   21h</w:t>
       </w:r>
     </w:p>
     <w:p>
@@ -8111,6 +8472,7 @@
         </w:rPr>
       </w:pPr>
       <w:proofErr w:type="spellStart"/>
+      <w:proofErr w:type="gramStart"/>
       <w:r>
         <w:rPr>
           <w:rFonts w:ascii="Courier New" w:eastAsia="Times New Roman" w:hAnsi="Courier New" w:cs="Courier New"/>
@@ -8119,9 +8481,11 @@
           <w:szCs w:val="21"/>
           <w:lang w:val="en"/>
         </w:rPr>
+        <w:lastRenderedPageBreak/>
         <w:t>kubectl</w:t>
       </w:r>
       <w:proofErr w:type="spellEnd"/>
+      <w:proofErr w:type="gramEnd"/>
       <w:r>
         <w:rPr>
           <w:rFonts w:ascii="Courier New" w:eastAsia="Times New Roman" w:hAnsi="Courier New" w:cs="Courier New"/>
@@ -8130,7 +8494,7 @@
           <w:szCs w:val="21"/>
           <w:lang w:val="en"/>
         </w:rPr>
-        <w:t xml:space="preserve"> port-forward svc/frontend 5000:80 -n default</w:t>
+        <w:t xml:space="preserve"> get pods -n database</w:t>
       </w:r>
     </w:p>
     <w:p>
@@ -8163,6 +8527,16 @@
           <w:lang w:val="en"/>
         </w:rPr>
       </w:pPr>
+      <w:r>
+        <w:rPr>
+          <w:rFonts w:ascii="Courier New" w:eastAsia="Times New Roman" w:hAnsi="Courier New" w:cs="Courier New"/>
+          <w:color w:val="E2E8F0"/>
+          <w:sz w:val="21"/>
+          <w:szCs w:val="21"/>
+          <w:lang w:val="en"/>
+        </w:rPr>
+        <w:t>NAME           READY   STATUS    RESTARTS        AGE</w:t>
+      </w:r>
     </w:p>
     <w:p>
       <w:pPr>
@@ -8194,6 +8568,7 @@
           <w:lang w:val="en"/>
         </w:rPr>
       </w:pPr>
+      <w:proofErr w:type="gramStart"/>
       <w:r>
         <w:rPr>
           <w:rFonts w:ascii="Courier New" w:eastAsia="Times New Roman" w:hAnsi="Courier New" w:cs="Courier New"/>
@@ -8202,12 +8577,22 @@
           <w:szCs w:val="21"/>
           <w:lang w:val="en"/>
         </w:rPr>
-        <w:t># Open the web browser and navigate to http://localhost:5000</w:t>
-      </w:r>
-    </w:p>
-    <w:p>
-      <w:pPr>
-        <w:shd w:val="clear" w:color="auto" w:fill="2D3748"/>
+        <w:t>postgresql-0</w:t>
+      </w:r>
+      <w:proofErr w:type="gramEnd"/>
+      <w:r>
+        <w:rPr>
+          <w:rFonts w:ascii="Courier New" w:eastAsia="Times New Roman" w:hAnsi="Courier New" w:cs="Courier New"/>
+          <w:color w:val="E2E8F0"/>
+          <w:sz w:val="21"/>
+          <w:szCs w:val="21"/>
+          <w:lang w:val="en"/>
+        </w:rPr>
+        <w:t xml:space="preserve">   2/2     Running   2 (5m54s ago)   22h</w:t>
+      </w:r>
+    </w:p>
+    <w:p>
+      <w:pPr>
         <w:tabs>
           <w:tab w:val="left" w:pos="916"/>
           <w:tab w:val="left" w:pos="1832"/>
@@ -8226,7 +8611,6 @@
           <w:tab w:val="left" w:pos="13740"/>
           <w:tab w:val="left" w:pos="14656"/>
         </w:tabs>
-        <w:spacing w:before="225" w:after="225"/>
         <w:rPr>
           <w:rFonts w:ascii="Courier New" w:eastAsia="Times New Roman" w:hAnsi="Courier New" w:cs="Courier New"/>
           <w:color w:val="E2E8F0"/>
@@ -8238,6 +8622,7 @@
     </w:p>
     <w:p>
       <w:pPr>
+        <w:shd w:val="clear" w:color="auto" w:fill="FFFFFF"/>
         <w:tabs>
           <w:tab w:val="left" w:pos="916"/>
           <w:tab w:val="left" w:pos="1832"/>
@@ -8256,6 +8641,248 @@
           <w:tab w:val="left" w:pos="13740"/>
           <w:tab w:val="left" w:pos="14656"/>
         </w:tabs>
+        <w:spacing w:before="375" w:after="225"/>
+        <w:outlineLvl w:val="2"/>
+        <w:rPr>
+          <w:rFonts w:ascii="Segoe UI" w:eastAsia="Times New Roman" w:hAnsi="Segoe UI" w:cs="Segoe UI"/>
+          <w:b/>
+          <w:bCs/>
+          <w:color w:val="4A5568"/>
+          <w:sz w:val="27"/>
+          <w:szCs w:val="27"/>
+          <w:lang w:val="en"/>
+        </w:rPr>
+      </w:pPr>
+      <w:r>
+        <w:rPr>
+          <w:rFonts w:ascii="Segoe UI" w:eastAsia="Times New Roman" w:hAnsi="Segoe UI" w:cs="Segoe UI"/>
+          <w:b/>
+          <w:bCs/>
+          <w:color w:val="4A5568"/>
+          <w:sz w:val="27"/>
+          <w:szCs w:val="27"/>
+          <w:lang w:val="en"/>
+        </w:rPr>
+        <w:t>Verify from UI (Frontend)</w:t>
+      </w:r>
+    </w:p>
+    <w:p>
+      <w:pPr>
+        <w:shd w:val="clear" w:color="auto" w:fill="2D3748"/>
+        <w:tabs>
+          <w:tab w:val="left" w:pos="916"/>
+          <w:tab w:val="left" w:pos="1832"/>
+          <w:tab w:val="left" w:pos="2748"/>
+          <w:tab w:val="left" w:pos="3664"/>
+          <w:tab w:val="left" w:pos="4580"/>
+          <w:tab w:val="left" w:pos="5496"/>
+          <w:tab w:val="left" w:pos="6412"/>
+          <w:tab w:val="left" w:pos="7328"/>
+          <w:tab w:val="left" w:pos="8244"/>
+          <w:tab w:val="left" w:pos="9160"/>
+          <w:tab w:val="left" w:pos="10076"/>
+          <w:tab w:val="left" w:pos="10992"/>
+          <w:tab w:val="left" w:pos="11908"/>
+          <w:tab w:val="left" w:pos="12824"/>
+          <w:tab w:val="left" w:pos="13740"/>
+          <w:tab w:val="left" w:pos="14656"/>
+        </w:tabs>
+        <w:spacing w:before="225" w:after="225"/>
+        <w:rPr>
+          <w:rFonts w:ascii="Courier New" w:eastAsia="Times New Roman" w:hAnsi="Courier New" w:cs="Courier New"/>
+          <w:color w:val="E2E8F0"/>
+          <w:sz w:val="21"/>
+          <w:szCs w:val="21"/>
+          <w:lang w:val="en"/>
+        </w:rPr>
+      </w:pPr>
+      <w:r>
+        <w:rPr>
+          <w:rFonts w:ascii="Courier New" w:eastAsia="Times New Roman" w:hAnsi="Courier New" w:cs="Courier New"/>
+          <w:color w:val="E2E8F0"/>
+          <w:sz w:val="21"/>
+          <w:szCs w:val="21"/>
+          <w:lang w:val="en"/>
+        </w:rPr>
+        <w:t># Use Port-forward</w:t>
+      </w:r>
+    </w:p>
+    <w:p>
+      <w:pPr>
+        <w:shd w:val="clear" w:color="auto" w:fill="2D3748"/>
+        <w:tabs>
+          <w:tab w:val="left" w:pos="916"/>
+          <w:tab w:val="left" w:pos="1832"/>
+          <w:tab w:val="left" w:pos="2748"/>
+          <w:tab w:val="left" w:pos="3664"/>
+          <w:tab w:val="left" w:pos="4580"/>
+          <w:tab w:val="left" w:pos="5496"/>
+          <w:tab w:val="left" w:pos="6412"/>
+          <w:tab w:val="left" w:pos="7328"/>
+          <w:tab w:val="left" w:pos="8244"/>
+          <w:tab w:val="left" w:pos="9160"/>
+          <w:tab w:val="left" w:pos="10076"/>
+          <w:tab w:val="left" w:pos="10992"/>
+          <w:tab w:val="left" w:pos="11908"/>
+          <w:tab w:val="left" w:pos="12824"/>
+          <w:tab w:val="left" w:pos="13740"/>
+          <w:tab w:val="left" w:pos="14656"/>
+        </w:tabs>
+        <w:spacing w:before="225" w:after="225"/>
+        <w:rPr>
+          <w:rFonts w:ascii="Courier New" w:eastAsia="Times New Roman" w:hAnsi="Courier New" w:cs="Courier New"/>
+          <w:color w:val="E2E8F0"/>
+          <w:sz w:val="21"/>
+          <w:szCs w:val="21"/>
+          <w:lang w:val="en"/>
+        </w:rPr>
+      </w:pPr>
+      <w:proofErr w:type="spellStart"/>
+      <w:r>
+        <w:rPr>
+          <w:rFonts w:ascii="Courier New" w:eastAsia="Times New Roman" w:hAnsi="Courier New" w:cs="Courier New"/>
+          <w:color w:val="E2E8F0"/>
+          <w:sz w:val="21"/>
+          <w:szCs w:val="21"/>
+          <w:lang w:val="en"/>
+        </w:rPr>
+        <w:t>kubectl</w:t>
+      </w:r>
+      <w:proofErr w:type="spellEnd"/>
+      <w:r>
+        <w:rPr>
+          <w:rFonts w:ascii="Courier New" w:eastAsia="Times New Roman" w:hAnsi="Courier New" w:cs="Courier New"/>
+          <w:color w:val="E2E8F0"/>
+          <w:sz w:val="21"/>
+          <w:szCs w:val="21"/>
+          <w:lang w:val="en"/>
+        </w:rPr>
+        <w:t xml:space="preserve"> port-forward svc/frontend 5000:80 -n default</w:t>
+      </w:r>
+    </w:p>
+    <w:p>
+      <w:pPr>
+        <w:shd w:val="clear" w:color="auto" w:fill="2D3748"/>
+        <w:tabs>
+          <w:tab w:val="left" w:pos="916"/>
+          <w:tab w:val="left" w:pos="1832"/>
+          <w:tab w:val="left" w:pos="2748"/>
+          <w:tab w:val="left" w:pos="3664"/>
+          <w:tab w:val="left" w:pos="4580"/>
+          <w:tab w:val="left" w:pos="5496"/>
+          <w:tab w:val="left" w:pos="6412"/>
+          <w:tab w:val="left" w:pos="7328"/>
+          <w:tab w:val="left" w:pos="8244"/>
+          <w:tab w:val="left" w:pos="9160"/>
+          <w:tab w:val="left" w:pos="10076"/>
+          <w:tab w:val="left" w:pos="10992"/>
+          <w:tab w:val="left" w:pos="11908"/>
+          <w:tab w:val="left" w:pos="12824"/>
+          <w:tab w:val="left" w:pos="13740"/>
+          <w:tab w:val="left" w:pos="14656"/>
+        </w:tabs>
+        <w:spacing w:before="225" w:after="225"/>
+        <w:rPr>
+          <w:rFonts w:ascii="Courier New" w:eastAsia="Times New Roman" w:hAnsi="Courier New" w:cs="Courier New"/>
+          <w:color w:val="E2E8F0"/>
+          <w:sz w:val="21"/>
+          <w:szCs w:val="21"/>
+          <w:lang w:val="en"/>
+        </w:rPr>
+      </w:pPr>
+    </w:p>
+    <w:p>
+      <w:pPr>
+        <w:shd w:val="clear" w:color="auto" w:fill="2D3748"/>
+        <w:tabs>
+          <w:tab w:val="left" w:pos="916"/>
+          <w:tab w:val="left" w:pos="1832"/>
+          <w:tab w:val="left" w:pos="2748"/>
+          <w:tab w:val="left" w:pos="3664"/>
+          <w:tab w:val="left" w:pos="4580"/>
+          <w:tab w:val="left" w:pos="5496"/>
+          <w:tab w:val="left" w:pos="6412"/>
+          <w:tab w:val="left" w:pos="7328"/>
+          <w:tab w:val="left" w:pos="8244"/>
+          <w:tab w:val="left" w:pos="9160"/>
+          <w:tab w:val="left" w:pos="10076"/>
+          <w:tab w:val="left" w:pos="10992"/>
+          <w:tab w:val="left" w:pos="11908"/>
+          <w:tab w:val="left" w:pos="12824"/>
+          <w:tab w:val="left" w:pos="13740"/>
+          <w:tab w:val="left" w:pos="14656"/>
+        </w:tabs>
+        <w:spacing w:before="225" w:after="225"/>
+        <w:rPr>
+          <w:rFonts w:ascii="Courier New" w:eastAsia="Times New Roman" w:hAnsi="Courier New" w:cs="Courier New"/>
+          <w:color w:val="E2E8F0"/>
+          <w:sz w:val="21"/>
+          <w:szCs w:val="21"/>
+          <w:lang w:val="en"/>
+        </w:rPr>
+      </w:pPr>
+      <w:r>
+        <w:rPr>
+          <w:rFonts w:ascii="Courier New" w:eastAsia="Times New Roman" w:hAnsi="Courier New" w:cs="Courier New"/>
+          <w:color w:val="E2E8F0"/>
+          <w:sz w:val="21"/>
+          <w:szCs w:val="21"/>
+          <w:lang w:val="en"/>
+        </w:rPr>
+        <w:t># Open the web browser and navigate to http://localhost:5000</w:t>
+      </w:r>
+    </w:p>
+    <w:p>
+      <w:pPr>
+        <w:shd w:val="clear" w:color="auto" w:fill="2D3748"/>
+        <w:tabs>
+          <w:tab w:val="left" w:pos="916"/>
+          <w:tab w:val="left" w:pos="1832"/>
+          <w:tab w:val="left" w:pos="2748"/>
+          <w:tab w:val="left" w:pos="3664"/>
+          <w:tab w:val="left" w:pos="4580"/>
+          <w:tab w:val="left" w:pos="5496"/>
+          <w:tab w:val="left" w:pos="6412"/>
+          <w:tab w:val="left" w:pos="7328"/>
+          <w:tab w:val="left" w:pos="8244"/>
+          <w:tab w:val="left" w:pos="9160"/>
+          <w:tab w:val="left" w:pos="10076"/>
+          <w:tab w:val="left" w:pos="10992"/>
+          <w:tab w:val="left" w:pos="11908"/>
+          <w:tab w:val="left" w:pos="12824"/>
+          <w:tab w:val="left" w:pos="13740"/>
+          <w:tab w:val="left" w:pos="14656"/>
+        </w:tabs>
+        <w:spacing w:before="225" w:after="225"/>
+        <w:rPr>
+          <w:rFonts w:ascii="Courier New" w:eastAsia="Times New Roman" w:hAnsi="Courier New" w:cs="Courier New"/>
+          <w:color w:val="E2E8F0"/>
+          <w:sz w:val="21"/>
+          <w:szCs w:val="21"/>
+          <w:lang w:val="en"/>
+        </w:rPr>
+      </w:pPr>
+    </w:p>
+    <w:p>
+      <w:pPr>
+        <w:tabs>
+          <w:tab w:val="left" w:pos="916"/>
+          <w:tab w:val="left" w:pos="1832"/>
+          <w:tab w:val="left" w:pos="2748"/>
+          <w:tab w:val="left" w:pos="3664"/>
+          <w:tab w:val="left" w:pos="4580"/>
+          <w:tab w:val="left" w:pos="5496"/>
+          <w:tab w:val="left" w:pos="6412"/>
+          <w:tab w:val="left" w:pos="7328"/>
+          <w:tab w:val="left" w:pos="8244"/>
+          <w:tab w:val="left" w:pos="9160"/>
+          <w:tab w:val="left" w:pos="10076"/>
+          <w:tab w:val="left" w:pos="10992"/>
+          <w:tab w:val="left" w:pos="11908"/>
+          <w:tab w:val="left" w:pos="12824"/>
+          <w:tab w:val="left" w:pos="13740"/>
+          <w:tab w:val="left" w:pos="14656"/>
+        </w:tabs>
         <w:rPr>
           <w:rFonts w:ascii="Courier New" w:eastAsia="Times New Roman" w:hAnsi="Courier New" w:cs="Courier New"/>
           <w:sz w:val="21"/>
@@ -8266,6 +8893,7 @@
       <w:r>
         <w:rPr>
           <w:noProof/>
+          <w:lang w:eastAsia="zh-TW"/>
         </w:rPr>
         <mc:AlternateContent>
           <mc:Choice Requires="wps">
@@ -8324,7 +8952,7 @@
               </wp:inline>
             </w:drawing>
           </mc:Choice>
-          <mc:Fallback>
+          <mc:Fallback xmlns:cx2="http://schemas.microsoft.com/office/drawing/2015/10/21/chartex" xmlns:cx3="http://schemas.microsoft.com/office/drawing/2016/5/9/chartex" xmlns:cx4="http://schemas.microsoft.com/office/drawing/2016/5/10/chartex" xmlns:cx5="http://schemas.microsoft.com/office/drawing/2016/5/11/chartex" xmlns:cx6="http://schemas.microsoft.com/office/drawing/2016/5/12/chartex" xmlns:cx7="http://schemas.microsoft.com/office/drawing/2016/5/13/chartex" xmlns:cx8="http://schemas.microsoft.com/office/drawing/2016/5/14/chartex" xmlns:aink="http://schemas.microsoft.com/office/drawing/2016/ink" xmlns:am3d="http://schemas.microsoft.com/office/drawing/2017/model3d" xmlns:oel="http://schemas.microsoft.com/office/2019/extlst" xmlns:w16cex="http://schemas.microsoft.com/office/word/2018/wordml/cex" xmlns:w16cid="http://schemas.microsoft.com/office/word/2016/wordml/cid" xmlns:w16="http://schemas.microsoft.com/office/word/2018/wordml" xmlns:w16du="http://schemas.microsoft.com/office/word/2023/wordml/word16du" xmlns:w16sdtdh="http://schemas.microsoft.com/office/word/2020/wordml/sdtdatahash" xmlns:w16sdtfl="http://schemas.microsoft.com/office/word/2024/wordml/sdtformatlock">
             <w:pict>
               <v:rect w14:anchorId="66126EA0" id="Picture 1" o:spid="_x0000_s1026" style="width:481.5pt;height:297.75pt;visibility:visible;mso-wrap-style:square;mso-left-percent:-10001;mso-top-percent:-10001;mso-position-horizontal:absolute;mso-position-horizontal-relative:char;mso-position-vertical:absolute;mso-position-vertical-relative:line;mso-left-percent:-10001;mso-top-percent:-10001;v-text-anchor:top" o:gfxdata="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" filled="f" stroked="f">
                 <o:lock v:ext="edit" aspectratio="t"/>
@@ -8434,7 +9062,6 @@
           <w:szCs w:val="21"/>
           <w:lang w:val="en"/>
         </w:rPr>
-        <w:lastRenderedPageBreak/>
         <w:t>Add New User</w:t>
       </w:r>
     </w:p>
@@ -8468,6 +9095,53 @@
           <w:lang w:val="en"/>
         </w:rPr>
       </w:pPr>
+      <w:r>
+        <w:rPr>
+          <w:rFonts w:ascii="Courier New" w:eastAsia="Times New Roman" w:hAnsi="Courier New" w:cs="Courier New"/>
+          <w:b/>
+          <w:bCs/>
+          <w:noProof/>
+          <w:sz w:val="21"/>
+          <w:szCs w:val="21"/>
+          <w:lang w:eastAsia="zh-TW"/>
+        </w:rPr>
+        <w:lastRenderedPageBreak/>
+        <w:drawing>
+          <wp:inline distT="0" distB="0" distL="0" distR="0" wp14:anchorId="57925B07" wp14:editId="66117550">
+            <wp:extent cx="6115050" cy="2756535"/>
+            <wp:effectExtent l="0" t="0" r="0" b="5715"/>
+            <wp:docPr id="1" name="Picture 1"/>
+            <wp:cNvGraphicFramePr>
+              <a:graphicFrameLocks xmlns:a="http://schemas.openxmlformats.org/drawingml/2006/main" noChangeAspect="1"/>
+            </wp:cNvGraphicFramePr>
+            <a:graphic xmlns:a="http://schemas.openxmlformats.org/drawingml/2006/main">
+              <a:graphicData uri="http://schemas.openxmlformats.org/drawingml/2006/picture">
+                <pic:pic xmlns:pic="http://schemas.openxmlformats.org/drawingml/2006/picture">
+                  <pic:nvPicPr>
+                    <pic:cNvPr id="1" name=""/>
+                    <pic:cNvPicPr/>
+                  </pic:nvPicPr>
+                  <pic:blipFill>
+                    <a:blip r:embed="rId5"/>
+                    <a:stretch>
+                      <a:fillRect/>
+                    </a:stretch>
+                  </pic:blipFill>
+                  <pic:spPr>
+                    <a:xfrm>
+                      <a:off x="0" y="0"/>
+                      <a:ext cx="6115050" cy="2756535"/>
+                    </a:xfrm>
+                    <a:prstGeom prst="rect">
+                      <a:avLst/>
+                    </a:prstGeom>
+                  </pic:spPr>
+                </pic:pic>
+              </a:graphicData>
+            </a:graphic>
+          </wp:inline>
+        </w:drawing>
+      </w:r>
     </w:p>
     <w:p>
       <w:pPr>
@@ -8499,6 +9173,7 @@
       <w:r>
         <w:rPr>
           <w:noProof/>
+          <w:lang w:eastAsia="zh-TW"/>
         </w:rPr>
         <mc:AlternateContent>
           <mc:Choice Requires="wps">
@@ -8557,7 +9232,7 @@
               </wp:inline>
             </w:drawing>
           </mc:Choice>
-          <mc:Fallback>
+          <mc:Fallback xmlns:cx2="http://schemas.microsoft.com/office/drawing/2015/10/21/chartex" xmlns:cx3="http://schemas.microsoft.com/office/drawing/2016/5/9/chartex" xmlns:cx4="http://schemas.microsoft.com/office/drawing/2016/5/10/chartex" xmlns:cx5="http://schemas.microsoft.com/office/drawing/2016/5/11/chartex" xmlns:cx6="http://schemas.microsoft.com/office/drawing/2016/5/12/chartex" xmlns:cx7="http://schemas.microsoft.com/office/drawing/2016/5/13/chartex" xmlns:cx8="http://schemas.microsoft.com/office/drawing/2016/5/14/chartex" xmlns:aink="http://schemas.microsoft.com/office/drawing/2016/ink" xmlns:am3d="http://schemas.microsoft.com/office/drawing/2017/model3d" xmlns:oel="http://schemas.microsoft.com/office/2019/extlst" xmlns:w16cex="http://schemas.microsoft.com/office/word/2018/wordml/cex" xmlns:w16cid="http://schemas.microsoft.com/office/word/2016/wordml/cid" xmlns:w16="http://schemas.microsoft.com/office/word/2018/wordml" xmlns:w16du="http://schemas.microsoft.com/office/word/2023/wordml/word16du" xmlns:w16sdtdh="http://schemas.microsoft.com/office/word/2020/wordml/sdtdatahash" xmlns:w16sdtfl="http://schemas.microsoft.com/office/word/2024/wordml/sdtformatlock">
             <w:pict>
               <v:rect w14:anchorId="3F08CEE7" id="Picture 2" o:spid="_x0000_s1026" style="width:481.5pt;height:300.75pt;visibility:visible;mso-wrap-style:square;mso-left-percent:-10001;mso-top-percent:-10001;mso-position-horizontal:absolute;mso-position-horizontal-relative:char;mso-position-vertical:absolute;mso-position-vertical-relative:line;mso-left-percent:-10001;mso-top-percent:-10001;v-text-anchor:top" o:gfxdata="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" filled="f" stroked="f">
                 <o:lock v:ext="edit" aspectratio="t"/>
@@ -8670,6 +9345,55 @@
           <w:lang w:val="en"/>
         </w:rPr>
       </w:pPr>
+      <w:r>
+        <w:rPr>
+          <w:rFonts w:ascii="Courier New" w:eastAsia="Times New Roman" w:hAnsi="Courier New" w:cs="Courier New"/>
+          <w:b/>
+          <w:bCs/>
+          <w:noProof/>
+          <w:sz w:val="21"/>
+          <w:szCs w:val="21"/>
+          <w:lang w:eastAsia="zh-TW"/>
+        </w:rPr>
+        <w:lastRenderedPageBreak/>
+        <w:drawing>
+          <wp:inline distT="0" distB="0" distL="0" distR="0" wp14:anchorId="1B73C1C5" wp14:editId="374FD482">
+            <wp:extent cx="6115050" cy="2756535"/>
+            <wp:effectExtent l="0" t="0" r="0" b="5715"/>
+            <wp:docPr id="2" name="Picture 2"/>
+            <wp:cNvGraphicFramePr>
+              <a:graphicFrameLocks xmlns:a="http://schemas.openxmlformats.org/drawingml/2006/main" noChangeAspect="1"/>
+            </wp:cNvGraphicFramePr>
+            <a:graphic xmlns:a="http://schemas.openxmlformats.org/drawingml/2006/main">
+              <a:graphicData uri="http://schemas.openxmlformats.org/drawingml/2006/picture">
+                <pic:pic xmlns:pic="http://schemas.openxmlformats.org/drawingml/2006/picture">
+                  <pic:nvPicPr>
+                    <pic:cNvPr id="1" name=""/>
+                    <pic:cNvPicPr/>
+                  </pic:nvPicPr>
+                  <pic:blipFill>
+                    <a:blip r:embed="rId5"/>
+                    <a:stretch>
+                      <a:fillRect/>
+                    </a:stretch>
+                  </pic:blipFill>
+                  <pic:spPr>
+                    <a:xfrm>
+                      <a:off x="0" y="0"/>
+                      <a:ext cx="6115050" cy="2756535"/>
+                    </a:xfrm>
+                    <a:prstGeom prst="rect">
+                      <a:avLst/>
+                    </a:prstGeom>
+                  </pic:spPr>
+                </pic:pic>
+              </a:graphicData>
+            </a:graphic>
+          </wp:inline>
+        </w:drawing>
+      </w:r>
+      <w:bookmarkStart w:id="1" w:name="_GoBack"/>
+      <w:bookmarkEnd w:id="1"/>
     </w:p>
     <w:p>
       <w:pPr>
@@ -8701,6 +9425,7 @@
       <w:r>
         <w:rPr>
           <w:noProof/>
+          <w:lang w:eastAsia="zh-TW"/>
         </w:rPr>
         <mc:AlternateContent>
           <mc:Choice Requires="wps">
@@ -8759,7 +9484,7 @@
               </wp:inline>
             </w:drawing>
           </mc:Choice>
-          <mc:Fallback>
+          <mc:Fallback xmlns:cx2="http://schemas.microsoft.com/office/drawing/2015/10/21/chartex" xmlns:cx3="http://schemas.microsoft.com/office/drawing/2016/5/9/chartex" xmlns:cx4="http://schemas.microsoft.com/office/drawing/2016/5/10/chartex" xmlns:cx5="http://schemas.microsoft.com/office/drawing/2016/5/11/chartex" xmlns:cx6="http://schemas.microsoft.com/office/drawing/2016/5/12/chartex" xmlns:cx7="http://schemas.microsoft.com/office/drawing/2016/5/13/chartex" xmlns:cx8="http://schemas.microsoft.com/office/drawing/2016/5/14/chartex" xmlns:aink="http://schemas.microsoft.com/office/drawing/2016/ink" xmlns:am3d="http://schemas.microsoft.com/office/drawing/2017/model3d" xmlns:oel="http://schemas.microsoft.com/office/2019/extlst" xmlns:w16cex="http://schemas.microsoft.com/office/word/2018/wordml/cex" xmlns:w16cid="http://schemas.microsoft.com/office/word/2016/wordml/cid" xmlns:w16="http://schemas.microsoft.com/office/word/2018/wordml" xmlns:w16du="http://schemas.microsoft.com/office/word/2023/wordml/word16du" xmlns:w16sdtdh="http://schemas.microsoft.com/office/word/2020/wordml/sdtdatahash" xmlns:w16sdtfl="http://schemas.microsoft.com/office/word/2024/wordml/sdtformatlock">
             <w:pict>
               <v:rect w14:anchorId="0A2F90E1" id="AutoShape 3" o:spid="_x0000_s1026" alt="A screenshot of a computer&#10;&#10;AI-generated content may be incorrect." style="width:481.5pt;height:295.5pt;visibility:visible;mso-wrap-style:square;mso-left-percent:-10001;mso-top-percent:-10001;mso-position-horizontal:absolute;mso-position-horizontal-relative:char;mso-position-vertical:absolute;mso-position-vertical-relative:line;mso-left-percent:-10001;mso-top-percent:-10001;v-text-anchor:top" o:gfxdata="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" filled="f" stroked="f">
                 <o:lock v:ext="edit" aspectratio="t"/>
@@ -8781,7 +9506,7 @@
 </file>
 
 <file path=word/numbering.xml><?xml version="1.0" encoding="utf-8"?>
-<w:numbering xmlns:wpc="http://schemas.microsoft.com/office/word/2010/wordprocessingCanvas" xmlns:cx="http://schemas.microsoft.com/office/drawing/2014/chartex" xmlns:cx1="http://schemas.microsoft.com/office/drawing/2015/9/8/chartex" xmlns:cx2="http://schemas.microsoft.com/office/drawing/2015/10/21/chartex" xmlns:cx3="http://schemas.microsoft.com/office/drawing/2016/5/9/chartex" xmlns:cx4="http://schemas.microsoft.com/office/drawing/2016/5/10/chartex" xmlns:cx5="http://schemas.microsoft.com/office/drawing/2016/5/11/chartex" xmlns:cx6="http://schemas.microsoft.com/office/drawing/2016/5/12/chartex" xmlns:cx7="http://schemas.microsoft.com/office/drawing/2016/5/13/chartex" xmlns:cx8="http://schemas.microsoft.com/office/drawing/2016/5/14/chartex" xmlns:mc="http://schemas.openxmlformats.org/markup-compatibility/2006" xmlns:aink="http://schemas.microsoft.com/office/drawing/2016/ink" xmlns:am3d="http://schemas.microsoft.com/office/drawing/2017/model3d" xmlns:o="urn:schemas-microsoft-com:office:office" xmlns:oel="http://schemas.microsoft.com/office/2019/extlst" xmlns:r="http://schemas.openxmlformats.org/officeDocument/2006/relationships" xmlns:m="http://schemas.openxmlformats.org/officeDocument/2006/math" xmlns:v="urn:schemas-microsoft-com:vml" xmlns:wp14="http://schemas.microsoft.com/office/word/2010/wordprocessingDrawing" xmlns:wp="http://schemas.openxmlformats.org/drawingml/2006/wordprocessingDrawing" xmlns:w10="urn:schemas-microsoft-com:office:word" xmlns:w="http://schemas.openxmlformats.org/wordprocessingml/2006/main" xmlns:w14="http://schemas.microsoft.com/office/word/2010/wordml" xmlns:w15="http://schemas.microsoft.com/office/word/2012/wordml" xmlns:w16cex="http://schemas.microsoft.com/office/word/2018/wordml/cex" xmlns:w16cid="http://schemas.microsoft.com/office/word/2016/wordml/cid" xmlns:w16="http://schemas.microsoft.com/office/word/2018/wordml" xmlns:w16du="http://schemas.microsoft.com/office/word/2023/wordml/word16du" xmlns:w16sdtdh="http://schemas.microsoft.com/office/word/2020/wordml/sdtdatahash" xmlns:w16sdtfl="http://schemas.microsoft.com/office/word/2024/wordml/sdtformatlock" xmlns:w16se="http://schemas.microsoft.com/office/word/2015/wordml/symex" xmlns:wpg="http://schemas.microsoft.com/office/word/2010/wordprocessingGroup" xmlns:wpi="http://schemas.microsoft.com/office/word/2010/wordprocessingInk" xmlns:wne="http://schemas.microsoft.com/office/word/2006/wordml" xmlns:wps="http://schemas.microsoft.com/office/word/2010/wordprocessingShape" mc:Ignorable="w14 w15 w16se w16cid w16 w16cex w16sdtdh w16sdtfl w16du wp14">
+<w:numbering xmlns:wpc="http://schemas.microsoft.com/office/word/2010/wordprocessingCanvas" xmlns:cx="http://schemas.microsoft.com/office/drawing/2014/chartex" xmlns:cx1="http://schemas.microsoft.com/office/drawing/2015/9/8/chartex" xmlns:mc="http://schemas.openxmlformats.org/markup-compatibility/2006" xmlns:o="urn:schemas-microsoft-com:office:office" xmlns:r="http://schemas.openxmlformats.org/officeDocument/2006/relationships" xmlns:m="http://schemas.openxmlformats.org/officeDocument/2006/math" xmlns:v="urn:schemas-microsoft-com:vml" xmlns:wp14="http://schemas.microsoft.com/office/word/2010/wordprocessingDrawing" xmlns:wp="http://schemas.openxmlformats.org/drawingml/2006/wordprocessingDrawing" xmlns:w10="urn:schemas-microsoft-com:office:word" xmlns:w="http://schemas.openxmlformats.org/wordprocessingml/2006/main" xmlns:w14="http://schemas.microsoft.com/office/word/2010/wordml" xmlns:w15="http://schemas.microsoft.com/office/word/2012/wordml" xmlns:w16se="http://schemas.microsoft.com/office/word/2015/wordml/symex" xmlns:wpg="http://schemas.microsoft.com/office/word/2010/wordprocessingGroup" xmlns:wpi="http://schemas.microsoft.com/office/word/2010/wordprocessingInk" xmlns:wne="http://schemas.microsoft.com/office/word/2006/wordml" xmlns:wps="http://schemas.microsoft.com/office/word/2010/wordprocessingShape" mc:Ignorable="w14 w15 w16se wp14">
   <w:abstractNum w:abstractNumId="0" w15:restartNumberingAfterBreak="0">
     <w:nsid w:val="065811A5"/>
     <w:multiLevelType w:val="multilevel"/>
@@ -10358,70 +11083,70 @@
       </w:rPr>
     </w:lvl>
   </w:abstractNum>
-  <w:num w:numId="1" w16cid:durableId="125396177">
+  <w:num w:numId="1">
     <w:abstractNumId w:val="8"/>
   </w:num>
-  <w:num w:numId="2" w16cid:durableId="1963225392">
+  <w:num w:numId="2">
     <w:abstractNumId w:val="8"/>
   </w:num>
-  <w:num w:numId="3" w16cid:durableId="198592836">
+  <w:num w:numId="3">
     <w:abstractNumId w:val="10"/>
   </w:num>
-  <w:num w:numId="4" w16cid:durableId="1767916624">
+  <w:num w:numId="4">
     <w:abstractNumId w:val="10"/>
   </w:num>
-  <w:num w:numId="5" w16cid:durableId="1146779506">
+  <w:num w:numId="5">
     <w:abstractNumId w:val="2"/>
   </w:num>
-  <w:num w:numId="6" w16cid:durableId="465973753">
+  <w:num w:numId="6">
     <w:abstractNumId w:val="2"/>
   </w:num>
-  <w:num w:numId="7" w16cid:durableId="811798648">
+  <w:num w:numId="7">
     <w:abstractNumId w:val="6"/>
   </w:num>
-  <w:num w:numId="8" w16cid:durableId="2037657738">
+  <w:num w:numId="8">
     <w:abstractNumId w:val="6"/>
   </w:num>
-  <w:num w:numId="9" w16cid:durableId="972366504">
+  <w:num w:numId="9">
     <w:abstractNumId w:val="3"/>
   </w:num>
-  <w:num w:numId="10" w16cid:durableId="1215771946">
+  <w:num w:numId="10">
     <w:abstractNumId w:val="3"/>
   </w:num>
-  <w:num w:numId="11" w16cid:durableId="2108690674">
+  <w:num w:numId="11">
     <w:abstractNumId w:val="1"/>
   </w:num>
-  <w:num w:numId="12" w16cid:durableId="1244025282">
+  <w:num w:numId="12">
     <w:abstractNumId w:val="1"/>
   </w:num>
-  <w:num w:numId="13" w16cid:durableId="67579944">
+  <w:num w:numId="13">
     <w:abstractNumId w:val="0"/>
   </w:num>
-  <w:num w:numId="14" w16cid:durableId="588269876">
+  <w:num w:numId="14">
     <w:abstractNumId w:val="0"/>
   </w:num>
-  <w:num w:numId="15" w16cid:durableId="1061565247">
+  <w:num w:numId="15">
     <w:abstractNumId w:val="7"/>
   </w:num>
-  <w:num w:numId="16" w16cid:durableId="1041249886">
+  <w:num w:numId="16">
     <w:abstractNumId w:val="7"/>
   </w:num>
-  <w:num w:numId="17" w16cid:durableId="963732689">
+  <w:num w:numId="17">
     <w:abstractNumId w:val="9"/>
   </w:num>
-  <w:num w:numId="18" w16cid:durableId="1669752803">
+  <w:num w:numId="18">
     <w:abstractNumId w:val="9"/>
   </w:num>
-  <w:num w:numId="19" w16cid:durableId="287205858">
+  <w:num w:numId="19">
     <w:abstractNumId w:val="4"/>
   </w:num>
-  <w:num w:numId="20" w16cid:durableId="1287738779">
+  <w:num w:numId="20">
     <w:abstractNumId w:val="4"/>
   </w:num>
-  <w:num w:numId="21" w16cid:durableId="1874616402">
+  <w:num w:numId="21">
     <w:abstractNumId w:val="5"/>
   </w:num>
-  <w:num w:numId="22" w16cid:durableId="121464535">
+  <w:num w:numId="22">
     <w:abstractNumId w:val="5"/>
     <w:lvlOverride w:ilvl="0">
       <w:startOverride w:val="1"/>
@@ -10455,7 +11180,7 @@
 </file>
 
 <file path=word/styles.xml><?xml version="1.0" encoding="utf-8"?>
-<w:styles xmlns:mc="http://schemas.openxmlformats.org/markup-compatibility/2006" xmlns:r="http://schemas.openxmlformats.org/officeDocument/2006/relationships" xmlns:w="http://schemas.openxmlformats.org/wordprocessingml/2006/main" xmlns:w14="http://schemas.microsoft.com/office/word/2010/wordml" xmlns:w15="http://schemas.microsoft.com/office/word/2012/wordml" xmlns:w16cex="http://schemas.microsoft.com/office/word/2018/wordml/cex" xmlns:w16cid="http://schemas.microsoft.com/office/word/2016/wordml/cid" xmlns:w16="http://schemas.microsoft.com/office/word/2018/wordml" xmlns:w16du="http://schemas.microsoft.com/office/word/2023/wordml/word16du" xmlns:w16sdtdh="http://schemas.microsoft.com/office/word/2020/wordml/sdtdatahash" xmlns:w16sdtfl="http://schemas.microsoft.com/office/word/2024/wordml/sdtformatlock" xmlns:w16se="http://schemas.microsoft.com/office/word/2015/wordml/symex" mc:Ignorable="w14 w15 w16se w16cid w16 w16cex w16sdtdh w16sdtfl w16du">
+<w:styles xmlns:mc="http://schemas.openxmlformats.org/markup-compatibility/2006" xmlns:r="http://schemas.openxmlformats.org/officeDocument/2006/relationships" xmlns:w="http://schemas.openxmlformats.org/wordprocessingml/2006/main" xmlns:w14="http://schemas.microsoft.com/office/word/2010/wordml" xmlns:w15="http://schemas.microsoft.com/office/word/2012/wordml" xmlns:w16se="http://schemas.microsoft.com/office/word/2015/wordml/symex" mc:Ignorable="w14 w15 w16se">
   <w:docDefaults>
     <w:rPrDefault>
       <w:rPr>
@@ -10465,7 +11190,7 @@
     </w:rPrDefault>
     <w:pPrDefault/>
   </w:docDefaults>
-  <w:latentStyles w:defLockedState="0" w:defUIPriority="99" w:defSemiHidden="0" w:defUnhideWhenUsed="0" w:defQFormat="0" w:count="376">
+  <w:latentStyles w:defLockedState="0" w:defUIPriority="99" w:defSemiHidden="0" w:defUnhideWhenUsed="0" w:defQFormat="0" w:count="371">
     <w:lsdException w:name="Normal" w:uiPriority="0" w:qFormat="1"/>
     <w:lsdException w:name="heading 1" w:uiPriority="9" w:qFormat="1"/>
     <w:lsdException w:name="heading 2" w:uiPriority="9" w:qFormat="1"/>
@@ -10837,11 +11562,6 @@
     <w:lsdException w:name="List Table 5 Dark Accent 6" w:uiPriority="50"/>
     <w:lsdException w:name="List Table 6 Colorful Accent 6" w:uiPriority="51"/>
     <w:lsdException w:name="List Table 7 Colorful Accent 6" w:uiPriority="52"/>
-    <w:lsdException w:name="Mention" w:semiHidden="1" w:unhideWhenUsed="1"/>
-    <w:lsdException w:name="Smart Hyperlink" w:semiHidden="1" w:unhideWhenUsed="1"/>
-    <w:lsdException w:name="Hashtag" w:semiHidden="1" w:unhideWhenUsed="1"/>
-    <w:lsdException w:name="Unresolved Mention" w:semiHidden="1" w:unhideWhenUsed="1"/>
-    <w:lsdException w:name="Smart Link" w:semiHidden="1" w:unhideWhenUsed="1"/>
   </w:latentStyles>
   <w:style w:type="paragraph" w:default="1" w:styleId="Normal">
     <w:name w:val="Normal"/>

</xml_diff>